<commit_message>
ek + egyed diagram update
</commit_message>
<xml_diff>
--- a/metfoldko04 doku/SSADMkonyvesbolt.docx
+++ b/metfoldko04 doku/SSADMkonyvesbolt.docx
@@ -141,11 +141,19 @@
           <w:lang w:val="hu-HU"/>
         </w:rPr>
       </w:pPr>
-      <w:r>
-        <w:rPr>
-          <w:lang w:val="hu-HU"/>
-        </w:rPr>
-        <w:t>Bényei Anna Dorina</w:t>
+      <w:proofErr w:type="spellStart"/>
+      <w:r>
+        <w:rPr>
+          <w:lang w:val="hu-HU"/>
+        </w:rPr>
+        <w:t>Bényei</w:t>
+      </w:r>
+      <w:proofErr w:type="spellEnd"/>
+      <w:r>
+        <w:rPr>
+          <w:lang w:val="hu-HU"/>
+        </w:rPr>
+        <w:t xml:space="preserve"> Anna Dorina</w:t>
       </w:r>
     </w:p>
     <w:p>
@@ -155,11 +163,19 @@
           <w:lang w:val="hu-HU"/>
         </w:rPr>
       </w:pPr>
-      <w:r>
-        <w:rPr>
-          <w:lang w:val="hu-HU"/>
-        </w:rPr>
-        <w:t>Biró Armand</w:t>
+      <w:proofErr w:type="spellStart"/>
+      <w:r>
+        <w:rPr>
+          <w:lang w:val="hu-HU"/>
+        </w:rPr>
+        <w:t>Biró</w:t>
+      </w:r>
+      <w:proofErr w:type="spellEnd"/>
+      <w:r>
+        <w:rPr>
+          <w:lang w:val="hu-HU"/>
+        </w:rPr>
+        <w:t xml:space="preserve"> Armand</w:t>
       </w:r>
     </w:p>
     <w:p>
@@ -188,8 +204,13 @@
       </w:pPr>
       <w:r>
         <w:lastRenderedPageBreak/>
-        <w:t>Munka felosztása</w:t>
-      </w:r>
+        <w:t xml:space="preserve">Munka </w:t>
+      </w:r>
+      <w:proofErr w:type="spellStart"/>
+      <w:r>
+        <w:t>felosztása</w:t>
+      </w:r>
+      <w:proofErr w:type="spellEnd"/>
     </w:p>
     <w:p>
       <w:pPr>
@@ -341,12 +362,21 @@
                 <w:lang w:val="hu-HU"/>
               </w:rPr>
             </w:pPr>
+            <w:proofErr w:type="spellStart"/>
             <w:r>
               <w:rPr>
                 <w:szCs w:val="22"/>
                 <w:lang w:val="hu-HU"/>
               </w:rPr>
-              <w:t>Bényei Anna Dorina</w:t>
+              <w:t>Bényei</w:t>
+            </w:r>
+            <w:proofErr w:type="spellEnd"/>
+            <w:r>
+              <w:rPr>
+                <w:szCs w:val="22"/>
+                <w:lang w:val="hu-HU"/>
+              </w:rPr>
+              <w:t xml:space="preserve"> Anna Dorina</w:t>
             </w:r>
           </w:p>
         </w:tc>
@@ -548,13 +578,23 @@
                 <w:lang w:val="hu-HU"/>
               </w:rPr>
             </w:pPr>
-            <w:r>
-              <w:rPr>
-                <w:sz w:val="20"/>
-                <w:szCs w:val="20"/>
-                <w:lang w:val="hu-HU"/>
-              </w:rPr>
-              <w:t>Alapadatokat tartalmazó táblák a</w:t>
+            <w:proofErr w:type="spellStart"/>
+            <w:r>
+              <w:rPr>
+                <w:sz w:val="20"/>
+                <w:szCs w:val="20"/>
+                <w:lang w:val="hu-HU"/>
+              </w:rPr>
+              <w:t>Alapadatokat</w:t>
+            </w:r>
+            <w:proofErr w:type="spellEnd"/>
+            <w:r>
+              <w:rPr>
+                <w:sz w:val="20"/>
+                <w:szCs w:val="20"/>
+                <w:lang w:val="hu-HU"/>
+              </w:rPr>
+              <w:t xml:space="preserve"> tartalmazó táblák a</w:t>
             </w:r>
             <w:r>
               <w:rPr>
@@ -587,12 +627,21 @@
                 <w:lang w:val="hu-HU"/>
               </w:rPr>
             </w:pPr>
+            <w:proofErr w:type="spellStart"/>
             <w:r>
               <w:rPr>
                 <w:szCs w:val="22"/>
                 <w:lang w:val="hu-HU"/>
               </w:rPr>
-              <w:t>Biró Armand</w:t>
+              <w:t>Biró</w:t>
+            </w:r>
+            <w:proofErr w:type="spellEnd"/>
+            <w:r>
+              <w:rPr>
+                <w:szCs w:val="22"/>
+                <w:lang w:val="hu-HU"/>
+              </w:rPr>
+              <w:t xml:space="preserve"> Armand</w:t>
             </w:r>
           </w:p>
         </w:tc>
@@ -760,6 +809,7 @@
                 <w:lang w:val="hu-HU"/>
               </w:rPr>
             </w:pPr>
+            <w:proofErr w:type="spellStart"/>
             <w:r>
               <w:rPr>
                 <w:sz w:val="20"/>
@@ -768,6 +818,7 @@
               </w:rPr>
               <w:t>Trigger</w:t>
             </w:r>
+            <w:proofErr w:type="spellEnd"/>
             <w:r>
               <w:rPr>
                 <w:sz w:val="20"/>
@@ -887,6 +938,7 @@
                 <w:lang w:val="hu-HU"/>
               </w:rPr>
             </w:pPr>
+            <w:proofErr w:type="spellStart"/>
             <w:r>
               <w:rPr>
                 <w:sz w:val="20"/>
@@ -895,6 +947,7 @@
               </w:rPr>
               <w:t>Normalizáció</w:t>
             </w:r>
+            <w:proofErr w:type="spellEnd"/>
           </w:p>
         </w:tc>
         <w:tc>
@@ -987,13 +1040,23 @@
                 <w:lang w:val="hu-HU"/>
               </w:rPr>
             </w:pPr>
-            <w:r>
-              <w:rPr>
-                <w:sz w:val="20"/>
-                <w:szCs w:val="20"/>
-                <w:lang w:val="hu-HU"/>
-              </w:rPr>
-              <w:t>Trigger megvalósítása</w:t>
+            <w:proofErr w:type="spellStart"/>
+            <w:r>
+              <w:rPr>
+                <w:sz w:val="20"/>
+                <w:szCs w:val="20"/>
+                <w:lang w:val="hu-HU"/>
+              </w:rPr>
+              <w:t>Trigger</w:t>
+            </w:r>
+            <w:proofErr w:type="spellEnd"/>
+            <w:r>
+              <w:rPr>
+                <w:sz w:val="20"/>
+                <w:szCs w:val="20"/>
+                <w:lang w:val="hu-HU"/>
+              </w:rPr>
+              <w:t xml:space="preserve"> megvalósítása</w:t>
             </w:r>
           </w:p>
           <w:p>
@@ -1010,13 +1073,23 @@
                 <w:lang w:val="hu-HU"/>
               </w:rPr>
             </w:pPr>
-            <w:r>
-              <w:rPr>
-                <w:sz w:val="20"/>
-                <w:szCs w:val="20"/>
-                <w:lang w:val="hu-HU"/>
-              </w:rPr>
-              <w:t>Alapadatokat tartalmazó táblák adataihoz lekérdezések</w:t>
+            <w:proofErr w:type="spellStart"/>
+            <w:r>
+              <w:rPr>
+                <w:sz w:val="20"/>
+                <w:szCs w:val="20"/>
+                <w:lang w:val="hu-HU"/>
+              </w:rPr>
+              <w:t>Alapadatokat</w:t>
+            </w:r>
+            <w:proofErr w:type="spellEnd"/>
+            <w:r>
+              <w:rPr>
+                <w:sz w:val="20"/>
+                <w:szCs w:val="20"/>
+                <w:lang w:val="hu-HU"/>
+              </w:rPr>
+              <w:t xml:space="preserve"> tartalmazó táblák adataihoz lekérdezések</w:t>
             </w:r>
           </w:p>
         </w:tc>
@@ -1034,11 +1107,21 @@
       <w:pPr>
         <w:pStyle w:val="Cmsor2"/>
       </w:pPr>
+      <w:proofErr w:type="spellStart"/>
       <w:r>
         <w:t>Értékelési</w:t>
       </w:r>
-      <w:r>
-        <w:t xml:space="preserve"> mód:</w:t>
+      <w:proofErr w:type="spellEnd"/>
+      <w:r>
+        <w:t xml:space="preserve"> </w:t>
+      </w:r>
+      <w:proofErr w:type="spellStart"/>
+      <w:r>
+        <w:t>mód</w:t>
+      </w:r>
+      <w:proofErr w:type="spellEnd"/>
+      <w:r>
+        <w:t>:</w:t>
       </w:r>
     </w:p>
     <w:p>
@@ -1059,9 +1142,27 @@
       <w:pPr>
         <w:pStyle w:val="Cmsor2"/>
       </w:pPr>
-      <w:r>
-        <w:t>Feladat szöveges leírása</w:t>
-      </w:r>
+      <w:proofErr w:type="spellStart"/>
+      <w:r>
+        <w:t>Feladat</w:t>
+      </w:r>
+      <w:proofErr w:type="spellEnd"/>
+      <w:r>
+        <w:t xml:space="preserve"> </w:t>
+      </w:r>
+      <w:proofErr w:type="spellStart"/>
+      <w:r>
+        <w:t>szöveges</w:t>
+      </w:r>
+      <w:proofErr w:type="spellEnd"/>
+      <w:r>
+        <w:t xml:space="preserve"> </w:t>
+      </w:r>
+      <w:proofErr w:type="spellStart"/>
+      <w:r>
+        <w:t>leírása</w:t>
+      </w:r>
+      <w:proofErr w:type="spellEnd"/>
     </w:p>
     <w:p>
       <w:pPr>
@@ -1088,7 +1189,35 @@
         <w:rPr>
           <w:lang w:val="hu-HU"/>
         </w:rPr>
-        <w:t xml:space="preserve"> HTML, CSS (Bootstrap), PHP és Oracle Database által.</w:t>
+        <w:t xml:space="preserve"> HTML, CSS (</w:t>
+      </w:r>
+      <w:proofErr w:type="spellStart"/>
+      <w:r>
+        <w:rPr>
+          <w:lang w:val="hu-HU"/>
+        </w:rPr>
+        <w:t>Bootstrap</w:t>
+      </w:r>
+      <w:proofErr w:type="spellEnd"/>
+      <w:r>
+        <w:rPr>
+          <w:lang w:val="hu-HU"/>
+        </w:rPr>
+        <w:t xml:space="preserve">), PHP és Oracle </w:t>
+      </w:r>
+      <w:proofErr w:type="spellStart"/>
+      <w:r>
+        <w:rPr>
+          <w:lang w:val="hu-HU"/>
+        </w:rPr>
+        <w:t>Database</w:t>
+      </w:r>
+      <w:proofErr w:type="spellEnd"/>
+      <w:r>
+        <w:rPr>
+          <w:lang w:val="hu-HU"/>
+        </w:rPr>
+        <w:t xml:space="preserve"> által.</w:t>
       </w:r>
     </w:p>
     <w:p>
@@ -1101,7 +1230,21 @@
         <w:rPr>
           <w:lang w:val="hu-HU"/>
         </w:rPr>
-        <w:t>Az oldal három felhasználói joggal fog működni: vendég, regisztrált felhasználó, admin. A vendég jogosult a termékek böngészésére, szűrésére</w:t>
+        <w:t xml:space="preserve">Az oldal három felhasználói joggal fog működni: vendég, regisztrált felhasználó, </w:t>
+      </w:r>
+      <w:proofErr w:type="spellStart"/>
+      <w:r>
+        <w:rPr>
+          <w:lang w:val="hu-HU"/>
+        </w:rPr>
+        <w:t>admin</w:t>
+      </w:r>
+      <w:proofErr w:type="spellEnd"/>
+      <w:r>
+        <w:rPr>
+          <w:lang w:val="hu-HU"/>
+        </w:rPr>
+        <w:t>. A vendég jogosult a termékek böngészésére, szűrésére</w:t>
       </w:r>
       <w:r>
         <w:rPr>
@@ -1197,7 +1340,21 @@
         <w:rPr>
           <w:lang w:val="hu-HU"/>
         </w:rPr>
-        <w:t xml:space="preserve">. Az admin </w:t>
+        <w:t xml:space="preserve">. Az </w:t>
+      </w:r>
+      <w:proofErr w:type="spellStart"/>
+      <w:r>
+        <w:rPr>
+          <w:lang w:val="hu-HU"/>
+        </w:rPr>
+        <w:t>admin</w:t>
+      </w:r>
+      <w:proofErr w:type="spellEnd"/>
+      <w:r>
+        <w:rPr>
+          <w:lang w:val="hu-HU"/>
+        </w:rPr>
+        <w:t xml:space="preserve"> </w:t>
       </w:r>
       <w:r>
         <w:rPr>
@@ -1254,22 +1411,52 @@
         <w:rPr>
           <w:lang w:val="hu-HU"/>
         </w:rPr>
-        <w:t xml:space="preserve"> (egy könyből hány példány van az egyes áruházakban, ill. egy áruházban hány példány van az egyes könyvekből)</w:t>
-      </w:r>
-      <w:r>
-        <w:rPr>
-          <w:lang w:val="hu-HU"/>
-        </w:rPr>
-        <w:t xml:space="preserve"> viszont csak az admin kap.</w:t>
+        <w:t xml:space="preserve"> (egy </w:t>
+      </w:r>
+      <w:proofErr w:type="spellStart"/>
+      <w:r>
+        <w:rPr>
+          <w:lang w:val="hu-HU"/>
+        </w:rPr>
+        <w:t>könyből</w:t>
+      </w:r>
+      <w:proofErr w:type="spellEnd"/>
+      <w:r>
+        <w:rPr>
+          <w:lang w:val="hu-HU"/>
+        </w:rPr>
+        <w:t xml:space="preserve"> hány példány van az egyes áruházakban, ill. egy áruházban hány példány van az egyes könyvekből)</w:t>
+      </w:r>
+      <w:r>
+        <w:rPr>
+          <w:lang w:val="hu-HU"/>
+        </w:rPr>
+        <w:t xml:space="preserve"> viszont csak az </w:t>
+      </w:r>
+      <w:proofErr w:type="spellStart"/>
+      <w:r>
+        <w:rPr>
+          <w:lang w:val="hu-HU"/>
+        </w:rPr>
+        <w:t>admin</w:t>
+      </w:r>
+      <w:proofErr w:type="spellEnd"/>
+      <w:r>
+        <w:rPr>
+          <w:lang w:val="hu-HU"/>
+        </w:rPr>
+        <w:t xml:space="preserve"> kap.</w:t>
       </w:r>
     </w:p>
     <w:p>
       <w:pPr>
         <w:pStyle w:val="Cmsor2"/>
       </w:pPr>
+      <w:proofErr w:type="spellStart"/>
       <w:r>
         <w:t>Követelménykatalógus</w:t>
       </w:r>
+      <w:proofErr w:type="spellEnd"/>
     </w:p>
     <w:p>
       <w:pPr>
@@ -1372,7 +1559,21 @@
         <w:rPr>
           <w:lang w:val="hu-HU"/>
         </w:rPr>
-        <w:t>Termék hozzáadása, törlése, módosítása admin jogosultsággal</w:t>
+        <w:t xml:space="preserve">Termék hozzáadása, törlése, módosítása </w:t>
+      </w:r>
+      <w:proofErr w:type="spellStart"/>
+      <w:r>
+        <w:rPr>
+          <w:lang w:val="hu-HU"/>
+        </w:rPr>
+        <w:t>admin</w:t>
+      </w:r>
+      <w:proofErr w:type="spellEnd"/>
+      <w:r>
+        <w:rPr>
+          <w:lang w:val="hu-HU"/>
+        </w:rPr>
+        <w:t xml:space="preserve"> jogosultsággal</w:t>
       </w:r>
     </w:p>
     <w:p>
@@ -1390,7 +1591,21 @@
         <w:rPr>
           <w:lang w:val="hu-HU"/>
         </w:rPr>
-        <w:t>Készlet módosítása admin jogosultsággal</w:t>
+        <w:t xml:space="preserve">Készlet módosítása </w:t>
+      </w:r>
+      <w:proofErr w:type="spellStart"/>
+      <w:r>
+        <w:rPr>
+          <w:lang w:val="hu-HU"/>
+        </w:rPr>
+        <w:t>admin</w:t>
+      </w:r>
+      <w:proofErr w:type="spellEnd"/>
+      <w:r>
+        <w:rPr>
+          <w:lang w:val="hu-HU"/>
+        </w:rPr>
+        <w:t xml:space="preserve"> jogosultsággal</w:t>
       </w:r>
     </w:p>
     <w:p>
@@ -1468,7 +1683,21 @@
         <w:rPr>
           <w:lang w:val="hu-HU"/>
         </w:rPr>
-        <w:t>, ha egy termékből 10, vagy annál kevsesebb példány van</w:t>
+        <w:t xml:space="preserve">, ha egy termékből 10, vagy annál </w:t>
+      </w:r>
+      <w:proofErr w:type="spellStart"/>
+      <w:r>
+        <w:rPr>
+          <w:lang w:val="hu-HU"/>
+        </w:rPr>
+        <w:t>kevsesebb</w:t>
+      </w:r>
+      <w:proofErr w:type="spellEnd"/>
+      <w:r>
+        <w:rPr>
+          <w:lang w:val="hu-HU"/>
+        </w:rPr>
+        <w:t xml:space="preserve"> példány van</w:t>
       </w:r>
     </w:p>
     <w:p>
@@ -1624,7 +1853,21 @@
         <w:rPr>
           <w:lang w:val="hu-HU"/>
         </w:rPr>
-        <w:t>SQL-injection elleni védelem</w:t>
+        <w:t>SQL-</w:t>
+      </w:r>
+      <w:proofErr w:type="spellStart"/>
+      <w:r>
+        <w:rPr>
+          <w:lang w:val="hu-HU"/>
+        </w:rPr>
+        <w:t>injection</w:t>
+      </w:r>
+      <w:proofErr w:type="spellEnd"/>
+      <w:r>
+        <w:rPr>
+          <w:lang w:val="hu-HU"/>
+        </w:rPr>
+        <w:t xml:space="preserve"> elleni védelem</w:t>
       </w:r>
       <w:r>
         <w:rPr>
@@ -1637,9 +1880,14 @@
       <w:pPr>
         <w:pStyle w:val="Cmsor2"/>
       </w:pPr>
+      <w:proofErr w:type="spellStart"/>
       <w:r>
         <w:lastRenderedPageBreak/>
-        <w:t>Adatfolyam diagram (DFD):</w:t>
+        <w:t>Adatfolyam</w:t>
+      </w:r>
+      <w:proofErr w:type="spellEnd"/>
+      <w:r>
+        <w:t xml:space="preserve"> diagram (DFD):</w:t>
       </w:r>
     </w:p>
     <w:p>
@@ -1757,7 +2005,7 @@
           <w:lang w:val="hu-HU"/>
         </w:rPr>
         <w:drawing>
-          <wp:inline distT="0" distB="0" distL="0" distR="0" wp14:anchorId="0632ECDB" wp14:editId="0DF52D9E">
+          <wp:inline distT="0" distB="0" distL="0" distR="0" wp14:anchorId="0632ECDB" wp14:editId="576260A9">
             <wp:extent cx="4043543" cy="9469582"/>
             <wp:effectExtent l="0" t="0" r="0" b="0"/>
             <wp:docPr id="1552360861" name="Kép 3"/>
@@ -1996,9 +2244,14 @@
       <w:pPr>
         <w:pStyle w:val="Cmsor2"/>
       </w:pPr>
+      <w:proofErr w:type="spellStart"/>
       <w:r>
         <w:lastRenderedPageBreak/>
-        <w:t>Egyedmodell:</w:t>
+        <w:t>Egyedmodell</w:t>
+      </w:r>
+      <w:proofErr w:type="spellEnd"/>
+      <w:r>
+        <w:t>:</w:t>
       </w:r>
     </w:p>
     <w:p>
@@ -2024,9 +2277,9 @@
           <w:lang w:val="hu-HU" w:eastAsia="hu-HU"/>
         </w:rPr>
         <w:drawing>
-          <wp:inline distT="0" distB="0" distL="0" distR="0" wp14:anchorId="04572E3E" wp14:editId="3C44CA08">
-            <wp:extent cx="4672800" cy="2556797"/>
-            <wp:effectExtent l="0" t="0" r="0" b="0"/>
+          <wp:inline distT="0" distB="0" distL="0" distR="0" wp14:anchorId="04572E3E" wp14:editId="47A1ADBD">
+            <wp:extent cx="4542052" cy="2567247"/>
+            <wp:effectExtent l="0" t="0" r="0" b="5080"/>
             <wp:docPr id="895121538" name="Kép 2"/>
             <wp:cNvGraphicFramePr>
               <a:graphicFrameLocks xmlns:a="http://schemas.openxmlformats.org/drawingml/2006/main" noChangeAspect="1"/>
@@ -2035,7 +2288,7 @@
               <a:graphicData uri="http://schemas.openxmlformats.org/drawingml/2006/picture">
                 <pic:pic xmlns:pic="http://schemas.openxmlformats.org/drawingml/2006/picture">
                   <pic:nvPicPr>
-                    <pic:cNvPr id="0" name="Picture 2"/>
+                    <pic:cNvPr id="895121538" name="Kép 2"/>
                     <pic:cNvPicPr>
                       <a:picLocks noChangeAspect="1" noChangeArrowheads="1"/>
                     </pic:cNvPicPr>
@@ -2048,7 +2301,6 @@
                         </a:ext>
                       </a:extLst>
                     </a:blip>
-                    <a:srcRect/>
                     <a:stretch>
                       <a:fillRect/>
                     </a:stretch>
@@ -2056,7 +2308,7 @@
                   <pic:spPr bwMode="auto">
                     <a:xfrm>
                       <a:off x="0" y="0"/>
-                      <a:ext cx="4691899" cy="2567247"/>
+                      <a:ext cx="4542052" cy="2567247"/>
                     </a:xfrm>
                     <a:prstGeom prst="rect">
                       <a:avLst/>
@@ -2111,8 +2363,8 @@
           <w:lang w:val="hu-HU" w:eastAsia="hu-HU"/>
         </w:rPr>
         <w:drawing>
-          <wp:inline distT="0" distB="0" distL="0" distR="0" wp14:anchorId="68521028" wp14:editId="759FE519">
-            <wp:extent cx="6580680" cy="5558155"/>
+          <wp:inline distT="0" distB="0" distL="0" distR="0" wp14:anchorId="68521028" wp14:editId="45187C39">
+            <wp:extent cx="6554495" cy="5558155"/>
             <wp:effectExtent l="0" t="0" r="0" b="4445"/>
             <wp:docPr id="379078949" name="Kép 1"/>
             <wp:cNvGraphicFramePr>
@@ -2142,7 +2394,7 @@
                   <pic:spPr bwMode="auto">
                     <a:xfrm>
                       <a:off x="0" y="0"/>
-                      <a:ext cx="6580680" cy="5558155"/>
+                      <a:ext cx="6554495" cy="5558155"/>
                     </a:xfrm>
                     <a:prstGeom prst="rect">
                       <a:avLst/>
@@ -2180,10 +2432,20 @@
       <w:pPr>
         <w:pStyle w:val="Cmsor2"/>
       </w:pPr>
+      <w:proofErr w:type="spellStart"/>
       <w:r>
         <w:lastRenderedPageBreak/>
-        <w:t>Relációs adatelemzés</w:t>
-      </w:r>
+        <w:t>Relációs</w:t>
+      </w:r>
+      <w:proofErr w:type="spellEnd"/>
+      <w:r>
+        <w:t xml:space="preserve"> </w:t>
+      </w:r>
+      <w:proofErr w:type="spellStart"/>
+      <w:r>
+        <w:t>adatelemzés</w:t>
+      </w:r>
+      <w:proofErr w:type="spellEnd"/>
     </w:p>
     <w:p>
       <w:pPr>
@@ -2232,7 +2494,14 @@
         <w:rPr>
           <w:lang w:val="hu-HU"/>
         </w:rPr>
-        <w:t xml:space="preserve"> } -&gt; { kiad</w:t>
+        <w:t xml:space="preserve"> } -&gt; { </w:t>
+      </w:r>
+      <w:proofErr w:type="spellStart"/>
+      <w:r>
+        <w:rPr>
+          <w:lang w:val="hu-HU"/>
+        </w:rPr>
+        <w:t>kiad</w:t>
       </w:r>
       <w:r>
         <w:rPr>
@@ -2240,11 +2509,19 @@
         </w:rPr>
         <w:t>o_id</w:t>
       </w:r>
-      <w:r>
-        <w:rPr>
-          <w:lang w:val="hu-HU"/>
-        </w:rPr>
-        <w:t>, szerz</w:t>
+      <w:proofErr w:type="spellEnd"/>
+      <w:r>
+        <w:rPr>
+          <w:lang w:val="hu-HU"/>
+        </w:rPr>
+        <w:t xml:space="preserve">, </w:t>
+      </w:r>
+      <w:proofErr w:type="spellStart"/>
+      <w:r>
+        <w:rPr>
+          <w:lang w:val="hu-HU"/>
+        </w:rPr>
+        <w:t>szerz</w:t>
       </w:r>
       <w:r>
         <w:rPr>
@@ -2252,11 +2529,19 @@
         </w:rPr>
         <w:t>o_id</w:t>
       </w:r>
-      <w:r>
-        <w:rPr>
-          <w:lang w:val="hu-HU"/>
-        </w:rPr>
-        <w:t>, cím, le</w:t>
+      <w:proofErr w:type="spellEnd"/>
+      <w:r>
+        <w:rPr>
+          <w:lang w:val="hu-HU"/>
+        </w:rPr>
+        <w:t xml:space="preserve">, cím, </w:t>
+      </w:r>
+      <w:proofErr w:type="spellStart"/>
+      <w:r>
+        <w:rPr>
+          <w:lang w:val="hu-HU"/>
+        </w:rPr>
+        <w:t>le</w:t>
       </w:r>
       <w:r>
         <w:rPr>
@@ -2268,7 +2553,14 @@
         <w:rPr>
           <w:lang w:val="hu-HU"/>
         </w:rPr>
-        <w:t>s, nyelv, oldalsz</w:t>
+        <w:t>s</w:t>
+      </w:r>
+      <w:proofErr w:type="spellEnd"/>
+      <w:r>
+        <w:rPr>
+          <w:lang w:val="hu-HU"/>
+        </w:rPr>
+        <w:t>, nyelv, oldalsz</w:t>
       </w:r>
       <w:r>
         <w:rPr>
@@ -2280,7 +2572,14 @@
         <w:rPr>
           <w:lang w:val="hu-HU"/>
         </w:rPr>
-        <w:t>m, m</w:t>
+        <w:t xml:space="preserve">m, </w:t>
+      </w:r>
+      <w:proofErr w:type="spellStart"/>
+      <w:r>
+        <w:rPr>
+          <w:lang w:val="hu-HU"/>
+        </w:rPr>
+        <w:t>m</w:t>
       </w:r>
       <w:r>
         <w:rPr>
@@ -2300,12 +2599,14 @@
         </w:rPr>
         <w:t>_id</w:t>
       </w:r>
+      <w:proofErr w:type="spellEnd"/>
       <w:r>
         <w:rPr>
           <w:lang w:val="hu-HU"/>
         </w:rPr>
         <w:t xml:space="preserve">, </w:t>
       </w:r>
+      <w:proofErr w:type="spellStart"/>
       <w:r>
         <w:rPr>
           <w:lang w:val="hu-HU"/>
@@ -2318,12 +2619,21 @@
         </w:rPr>
         <w:t>r</w:t>
       </w:r>
-      <w:r>
-        <w:rPr>
-          <w:lang w:val="hu-HU"/>
-        </w:rPr>
-        <w:t>, kifuto</w:t>
-      </w:r>
+      <w:proofErr w:type="spellEnd"/>
+      <w:r>
+        <w:rPr>
+          <w:lang w:val="hu-HU"/>
+        </w:rPr>
+        <w:t xml:space="preserve">, </w:t>
+      </w:r>
+      <w:proofErr w:type="spellStart"/>
+      <w:r>
+        <w:rPr>
+          <w:lang w:val="hu-HU"/>
+        </w:rPr>
+        <w:t>kifuto</w:t>
+      </w:r>
+      <w:proofErr w:type="spellEnd"/>
       <w:r>
         <w:rPr>
           <w:lang w:val="hu-HU"/>
@@ -2370,7 +2680,14 @@
         <w:rPr>
           <w:lang w:val="hu-HU"/>
         </w:rPr>
-        <w:t>.id } -&gt; { n</w:t>
+        <w:t xml:space="preserve">.id } -&gt; { </w:t>
+      </w:r>
+      <w:proofErr w:type="spellStart"/>
+      <w:r>
+        <w:rPr>
+          <w:lang w:val="hu-HU"/>
+        </w:rPr>
+        <w:t>n</w:t>
       </w:r>
       <w:r>
         <w:rPr>
@@ -2382,7 +2699,21 @@
         <w:rPr>
           <w:lang w:val="hu-HU"/>
         </w:rPr>
-        <w:t>v, email, jelsz</w:t>
+        <w:t>v</w:t>
+      </w:r>
+      <w:proofErr w:type="spellEnd"/>
+      <w:r>
+        <w:rPr>
+          <w:lang w:val="hu-HU"/>
+        </w:rPr>
+        <w:t xml:space="preserve">, email, </w:t>
+      </w:r>
+      <w:proofErr w:type="spellStart"/>
+      <w:r>
+        <w:rPr>
+          <w:lang w:val="hu-HU"/>
+        </w:rPr>
+        <w:t>jelsz</w:t>
       </w:r>
       <w:r>
         <w:rPr>
@@ -2390,23 +2721,33 @@
         </w:rPr>
         <w:t>o</w:t>
       </w:r>
+      <w:proofErr w:type="spellEnd"/>
       <w:r>
         <w:rPr>
           <w:lang w:val="hu-HU"/>
         </w:rPr>
         <w:t xml:space="preserve">, </w:t>
       </w:r>
+      <w:proofErr w:type="spellStart"/>
       <w:r>
         <w:rPr>
           <w:lang w:val="hu-HU"/>
         </w:rPr>
         <w:t>admin</w:t>
       </w:r>
-      <w:r>
-        <w:rPr>
-          <w:lang w:val="hu-HU"/>
-        </w:rPr>
-        <w:t>, t</w:t>
+      <w:proofErr w:type="spellEnd"/>
+      <w:r>
+        <w:rPr>
+          <w:lang w:val="hu-HU"/>
+        </w:rPr>
+        <w:t xml:space="preserve">, </w:t>
+      </w:r>
+      <w:proofErr w:type="spellStart"/>
+      <w:r>
+        <w:rPr>
+          <w:lang w:val="hu-HU"/>
+        </w:rPr>
+        <w:t>t</w:t>
       </w:r>
       <w:r>
         <w:rPr>
@@ -2450,6 +2791,7 @@
         </w:rPr>
         <w:t>o</w:t>
       </w:r>
+      <w:proofErr w:type="spellEnd"/>
       <w:r>
         <w:rPr>
           <w:lang w:val="hu-HU"/>
@@ -2508,7 +2850,14 @@
         <w:rPr>
           <w:lang w:val="hu-HU"/>
         </w:rPr>
-        <w:t xml:space="preserve"> } -&gt; { c</w:t>
+        <w:t xml:space="preserve"> } -&gt; { </w:t>
+      </w:r>
+      <w:proofErr w:type="spellStart"/>
+      <w:r>
+        <w:rPr>
+          <w:lang w:val="hu-HU"/>
+        </w:rPr>
+        <w:t>c</w:t>
       </w:r>
       <w:r>
         <w:rPr>
@@ -2520,7 +2869,14 @@
         <w:rPr>
           <w:lang w:val="hu-HU"/>
         </w:rPr>
-        <w:t>m }</w:t>
+        <w:t>m</w:t>
+      </w:r>
+      <w:proofErr w:type="spellEnd"/>
+      <w:r>
+        <w:rPr>
+          <w:lang w:val="hu-HU"/>
+        </w:rPr>
+        <w:t xml:space="preserve"> }</w:t>
       </w:r>
     </w:p>
     <w:p>
@@ -2562,7 +2918,14 @@
         <w:rPr>
           <w:lang w:val="hu-HU"/>
         </w:rPr>
-        <w:t>z.id } -&gt; { K</w:t>
+        <w:t xml:space="preserve">z.id } -&gt; { </w:t>
+      </w:r>
+      <w:proofErr w:type="spellStart"/>
+      <w:r>
+        <w:rPr>
+          <w:lang w:val="hu-HU"/>
+        </w:rPr>
+        <w:t>K</w:t>
       </w:r>
       <w:r>
         <w:rPr>
@@ -2586,7 +2949,14 @@
         <w:rPr>
           <w:lang w:val="hu-HU"/>
         </w:rPr>
-        <w:t>g }</w:t>
+        <w:t>g</w:t>
+      </w:r>
+      <w:proofErr w:type="spellEnd"/>
+      <w:r>
+        <w:rPr>
+          <w:lang w:val="hu-HU"/>
+        </w:rPr>
+        <w:t xml:space="preserve"> }</w:t>
       </w:r>
     </w:p>
     <w:p>
@@ -2640,7 +3010,14 @@
         <w:rPr>
           <w:lang w:val="hu-HU"/>
         </w:rPr>
-        <w:t>s.id } -&gt; { d</w:t>
+        <w:t xml:space="preserve">s.id } -&gt; { </w:t>
+      </w:r>
+      <w:proofErr w:type="spellStart"/>
+      <w:r>
+        <w:rPr>
+          <w:lang w:val="hu-HU"/>
+        </w:rPr>
+        <w:t>d</w:t>
       </w:r>
       <w:r>
         <w:rPr>
@@ -2652,7 +3029,21 @@
         <w:rPr>
           <w:lang w:val="hu-HU"/>
         </w:rPr>
-        <w:t>tum, sz</w:t>
+        <w:t>tum</w:t>
+      </w:r>
+      <w:proofErr w:type="spellEnd"/>
+      <w:r>
+        <w:rPr>
+          <w:lang w:val="hu-HU"/>
+        </w:rPr>
+        <w:t xml:space="preserve">, </w:t>
+      </w:r>
+      <w:proofErr w:type="spellStart"/>
+      <w:r>
+        <w:rPr>
+          <w:lang w:val="hu-HU"/>
+        </w:rPr>
+        <w:t>sz</w:t>
       </w:r>
       <w:r>
         <w:rPr>
@@ -2700,7 +3091,21 @@
         <w:rPr>
           <w:lang w:val="hu-HU"/>
         </w:rPr>
-        <w:t>m, mennyis</w:t>
+        <w:t>m</w:t>
+      </w:r>
+      <w:proofErr w:type="spellEnd"/>
+      <w:r>
+        <w:rPr>
+          <w:lang w:val="hu-HU"/>
+        </w:rPr>
+        <w:t xml:space="preserve">, </w:t>
+      </w:r>
+      <w:proofErr w:type="spellStart"/>
+      <w:r>
+        <w:rPr>
+          <w:lang w:val="hu-HU"/>
+        </w:rPr>
+        <w:t>mennyis</w:t>
       </w:r>
       <w:r>
         <w:rPr>
@@ -2712,7 +3117,14 @@
         <w:rPr>
           <w:lang w:val="hu-HU"/>
         </w:rPr>
-        <w:t>g }</w:t>
+        <w:t>g</w:t>
+      </w:r>
+      <w:proofErr w:type="spellEnd"/>
+      <w:r>
+        <w:rPr>
+          <w:lang w:val="hu-HU"/>
+        </w:rPr>
+        <w:t xml:space="preserve"> }</w:t>
       </w:r>
     </w:p>
     <w:p>
@@ -2752,6 +3164,7 @@
         </w:rPr>
         <w:t>Könyv (</w:t>
       </w:r>
+      <w:proofErr w:type="spellStart"/>
       <w:r>
         <w:rPr>
           <w:u w:val="single"/>
@@ -2773,12 +3186,14 @@
         </w:rPr>
         <w:t>ID</w:t>
       </w:r>
+      <w:proofErr w:type="spellEnd"/>
       <w:r>
         <w:rPr>
           <w:lang w:val="hu-HU"/>
         </w:rPr>
         <w:t xml:space="preserve">, </w:t>
       </w:r>
+      <w:proofErr w:type="spellStart"/>
       <w:r>
         <w:rPr>
           <w:i/>
@@ -2787,19 +3202,30 @@
         </w:rPr>
         <w:t>kiadóID</w:t>
       </w:r>
+      <w:proofErr w:type="spellEnd"/>
       <w:r>
         <w:rPr>
           <w:lang w:val="hu-HU"/>
         </w:rPr>
         <w:t xml:space="preserve">, </w:t>
       </w:r>
+      <w:proofErr w:type="spellStart"/>
       <w:r>
         <w:rPr>
           <w:i/>
           <w:iCs/>
           <w:lang w:val="hu-HU"/>
         </w:rPr>
-        <w:t>SzerzőID-k</w:t>
+        <w:t>SzerzőID</w:t>
+      </w:r>
+      <w:proofErr w:type="spellEnd"/>
+      <w:r>
+        <w:rPr>
+          <w:i/>
+          <w:iCs/>
+          <w:lang w:val="hu-HU"/>
+        </w:rPr>
+        <w:t>-k</w:t>
       </w:r>
       <w:r>
         <w:rPr>
@@ -2807,6 +3233,7 @@
         </w:rPr>
         <w:t xml:space="preserve">, </w:t>
       </w:r>
+      <w:proofErr w:type="spellStart"/>
       <w:r>
         <w:rPr>
           <w:lang w:val="hu-HU"/>
@@ -2823,7 +3250,21 @@
         <w:rPr>
           <w:lang w:val="hu-HU"/>
         </w:rPr>
-        <w:t>m, le</w:t>
+        <w:t>m</w:t>
+      </w:r>
+      <w:proofErr w:type="spellEnd"/>
+      <w:r>
+        <w:rPr>
+          <w:lang w:val="hu-HU"/>
+        </w:rPr>
+        <w:t xml:space="preserve">, </w:t>
+      </w:r>
+      <w:proofErr w:type="spellStart"/>
+      <w:r>
+        <w:rPr>
+          <w:lang w:val="hu-HU"/>
+        </w:rPr>
+        <w:t>le</w:t>
       </w:r>
       <w:r>
         <w:rPr>
@@ -2847,7 +3288,14 @@
         <w:rPr>
           <w:lang w:val="hu-HU"/>
         </w:rPr>
-        <w:t>s, nyelv, oldalsz</w:t>
+        <w:t>s</w:t>
+      </w:r>
+      <w:proofErr w:type="spellEnd"/>
+      <w:r>
+        <w:rPr>
+          <w:lang w:val="hu-HU"/>
+        </w:rPr>
+        <w:t>, nyelv, oldalsz</w:t>
       </w:r>
       <w:r>
         <w:rPr>
@@ -2859,7 +3307,14 @@
         <w:rPr>
           <w:lang w:val="hu-HU"/>
         </w:rPr>
-        <w:t>m, m</w:t>
+        <w:t xml:space="preserve">m, </w:t>
+      </w:r>
+      <w:proofErr w:type="spellStart"/>
+      <w:r>
+        <w:rPr>
+          <w:lang w:val="hu-HU"/>
+        </w:rPr>
+        <w:t>m</w:t>
       </w:r>
       <w:r>
         <w:rPr>
@@ -2879,12 +3334,14 @@
         </w:rPr>
         <w:t>_id</w:t>
       </w:r>
+      <w:proofErr w:type="spellEnd"/>
       <w:r>
         <w:rPr>
           <w:lang w:val="hu-HU"/>
         </w:rPr>
         <w:t xml:space="preserve">, </w:t>
       </w:r>
+      <w:proofErr w:type="spellStart"/>
       <w:r>
         <w:rPr>
           <w:lang w:val="hu-HU"/>
@@ -2897,12 +3354,21 @@
         </w:rPr>
         <w:t>r</w:t>
       </w:r>
-      <w:r>
-        <w:rPr>
-          <w:lang w:val="hu-HU"/>
-        </w:rPr>
-        <w:t>, kifuto</w:t>
-      </w:r>
+      <w:proofErr w:type="spellEnd"/>
+      <w:r>
+        <w:rPr>
+          <w:lang w:val="hu-HU"/>
+        </w:rPr>
+        <w:t xml:space="preserve">, </w:t>
+      </w:r>
+      <w:proofErr w:type="spellStart"/>
+      <w:r>
+        <w:rPr>
+          <w:lang w:val="hu-HU"/>
+        </w:rPr>
+        <w:t>kifuto</w:t>
+      </w:r>
+      <w:proofErr w:type="spellEnd"/>
       <w:r>
         <w:rPr>
           <w:lang w:val="hu-HU"/>
@@ -2923,6 +3389,7 @@
         </w:rPr>
         <w:t>Szerző (</w:t>
       </w:r>
+      <w:proofErr w:type="spellStart"/>
       <w:r>
         <w:rPr>
           <w:u w:val="single"/>
@@ -2930,11 +3397,19 @@
         </w:rPr>
         <w:t>szerzőID</w:t>
       </w:r>
-      <w:r>
-        <w:rPr>
-          <w:lang w:val="hu-HU"/>
-        </w:rPr>
-        <w:t>, n</w:t>
+      <w:proofErr w:type="spellEnd"/>
+      <w:r>
+        <w:rPr>
+          <w:lang w:val="hu-HU"/>
+        </w:rPr>
+        <w:t xml:space="preserve">, </w:t>
+      </w:r>
+      <w:proofErr w:type="spellStart"/>
+      <w:r>
+        <w:rPr>
+          <w:lang w:val="hu-HU"/>
+        </w:rPr>
+        <w:t>n</w:t>
       </w:r>
       <w:r>
         <w:rPr>
@@ -2946,7 +3421,14 @@
         <w:rPr>
           <w:lang w:val="hu-HU"/>
         </w:rPr>
-        <w:t>v)</w:t>
+        <w:t>v</w:t>
+      </w:r>
+      <w:proofErr w:type="spellEnd"/>
+      <w:r>
+        <w:rPr>
+          <w:lang w:val="hu-HU"/>
+        </w:rPr>
+        <w:t>)</w:t>
       </w:r>
     </w:p>
     <w:p>
@@ -2974,6 +3456,7 @@
         </w:rPr>
         <w:t>(</w:t>
       </w:r>
+      <w:proofErr w:type="spellStart"/>
       <w:r>
         <w:rPr>
           <w:u w:val="single"/>
@@ -2981,18 +3464,35 @@
         </w:rPr>
         <w:t>kiadóID</w:t>
       </w:r>
+      <w:proofErr w:type="spellEnd"/>
       <w:r>
         <w:rPr>
           <w:lang w:val="hu-HU"/>
         </w:rPr>
         <w:t xml:space="preserve">, </w:t>
       </w:r>
-      <w:r>
-        <w:rPr>
-          <w:lang w:val="hu-HU"/>
-        </w:rPr>
-        <w:t>kiado_ nev</w:t>
-      </w:r>
+      <w:proofErr w:type="spellStart"/>
+      <w:r>
+        <w:rPr>
+          <w:lang w:val="hu-HU"/>
+        </w:rPr>
+        <w:t>kiado</w:t>
+      </w:r>
+      <w:proofErr w:type="spellEnd"/>
+      <w:r>
+        <w:rPr>
+          <w:lang w:val="hu-HU"/>
+        </w:rPr>
+        <w:t xml:space="preserve">_ </w:t>
+      </w:r>
+      <w:proofErr w:type="spellStart"/>
+      <w:r>
+        <w:rPr>
+          <w:lang w:val="hu-HU"/>
+        </w:rPr>
+        <w:t>nev</w:t>
+      </w:r>
+      <w:proofErr w:type="spellEnd"/>
       <w:r>
         <w:rPr>
           <w:lang w:val="hu-HU"/>
@@ -3025,6 +3525,7 @@
         </w:rPr>
         <w:t>(</w:t>
       </w:r>
+      <w:proofErr w:type="spellStart"/>
       <w:r>
         <w:rPr>
           <w:i/>
@@ -3034,12 +3535,14 @@
         </w:rPr>
         <w:t>könyvID</w:t>
       </w:r>
+      <w:proofErr w:type="spellEnd"/>
       <w:r>
         <w:rPr>
           <w:lang w:val="hu-HU"/>
         </w:rPr>
         <w:t xml:space="preserve">, </w:t>
       </w:r>
+      <w:proofErr w:type="spellStart"/>
       <w:r>
         <w:rPr>
           <w:i/>
@@ -3067,12 +3570,14 @@
         </w:rPr>
         <w:t>z.cím</w:t>
       </w:r>
+      <w:proofErr w:type="spellEnd"/>
       <w:r>
         <w:rPr>
           <w:lang w:val="hu-HU"/>
         </w:rPr>
         <w:t xml:space="preserve">, </w:t>
       </w:r>
+      <w:proofErr w:type="spellStart"/>
       <w:r>
         <w:rPr>
           <w:lang w:val="hu-HU"/>
@@ -3091,6 +3596,7 @@
         </w:rPr>
         <w:t>g</w:t>
       </w:r>
+      <w:proofErr w:type="spellEnd"/>
       <w:r>
         <w:rPr>
           <w:lang w:val="hu-HU"/>
@@ -3111,6 +3617,7 @@
         </w:rPr>
         <w:t>Áruház (</w:t>
       </w:r>
+      <w:proofErr w:type="spellStart"/>
       <w:r>
         <w:rPr>
           <w:u w:val="single"/>
@@ -3118,18 +3625,21 @@
         </w:rPr>
         <w:t>id</w:t>
       </w:r>
+      <w:proofErr w:type="spellEnd"/>
       <w:r>
         <w:rPr>
           <w:lang w:val="hu-HU"/>
         </w:rPr>
         <w:t xml:space="preserve">, </w:t>
       </w:r>
+      <w:proofErr w:type="spellStart"/>
       <w:r>
         <w:rPr>
           <w:lang w:val="hu-HU"/>
         </w:rPr>
         <w:t>cim</w:t>
       </w:r>
+      <w:proofErr w:type="spellEnd"/>
       <w:r>
         <w:rPr>
           <w:lang w:val="hu-HU"/>
@@ -3150,6 +3660,7 @@
         </w:rPr>
         <w:t>Vásárlás (</w:t>
       </w:r>
+      <w:proofErr w:type="spellStart"/>
       <w:r>
         <w:rPr>
           <w:u w:val="single"/>
@@ -3157,12 +3668,14 @@
         </w:rPr>
         <w:t>vásárlásID</w:t>
       </w:r>
+      <w:proofErr w:type="spellEnd"/>
       <w:r>
         <w:rPr>
           <w:lang w:val="hu-HU"/>
         </w:rPr>
         <w:t xml:space="preserve">, </w:t>
       </w:r>
+      <w:proofErr w:type="spellStart"/>
       <w:r>
         <w:rPr>
           <w:i/>
@@ -3171,12 +3684,14 @@
         </w:rPr>
         <w:t>felhasználóID</w:t>
       </w:r>
+      <w:proofErr w:type="spellEnd"/>
       <w:r>
         <w:rPr>
           <w:lang w:val="hu-HU"/>
         </w:rPr>
         <w:t xml:space="preserve">, </w:t>
       </w:r>
+      <w:proofErr w:type="spellStart"/>
       <w:r>
         <w:rPr>
           <w:i/>
@@ -3185,11 +3700,19 @@
         </w:rPr>
         <w:t>könyvID</w:t>
       </w:r>
-      <w:r>
-        <w:rPr>
-          <w:lang w:val="hu-HU"/>
-        </w:rPr>
-        <w:t>, sz</w:t>
+      <w:proofErr w:type="spellEnd"/>
+      <w:r>
+        <w:rPr>
+          <w:lang w:val="hu-HU"/>
+        </w:rPr>
+        <w:t xml:space="preserve">, </w:t>
+      </w:r>
+      <w:proofErr w:type="spellStart"/>
+      <w:r>
+        <w:rPr>
+          <w:lang w:val="hu-HU"/>
+        </w:rPr>
+        <w:t>sz</w:t>
       </w:r>
       <w:r>
         <w:rPr>
@@ -3201,7 +3724,21 @@
         <w:rPr>
           <w:lang w:val="hu-HU"/>
         </w:rPr>
-        <w:t>llítási c</w:t>
+        <w:t>llítási</w:t>
+      </w:r>
+      <w:proofErr w:type="spellEnd"/>
+      <w:r>
+        <w:rPr>
+          <w:lang w:val="hu-HU"/>
+        </w:rPr>
+        <w:t xml:space="preserve"> </w:t>
+      </w:r>
+      <w:proofErr w:type="spellStart"/>
+      <w:r>
+        <w:rPr>
+          <w:lang w:val="hu-HU"/>
+        </w:rPr>
+        <w:t>c</w:t>
       </w:r>
       <w:r>
         <w:rPr>
@@ -3213,7 +3750,21 @@
         <w:rPr>
           <w:lang w:val="hu-HU"/>
         </w:rPr>
-        <w:t>m, mennyis</w:t>
+        <w:t>m</w:t>
+      </w:r>
+      <w:proofErr w:type="spellEnd"/>
+      <w:r>
+        <w:rPr>
+          <w:lang w:val="hu-HU"/>
+        </w:rPr>
+        <w:t xml:space="preserve">, </w:t>
+      </w:r>
+      <w:proofErr w:type="spellStart"/>
+      <w:r>
+        <w:rPr>
+          <w:lang w:val="hu-HU"/>
+        </w:rPr>
+        <w:t>mennyis</w:t>
       </w:r>
       <w:r>
         <w:rPr>
@@ -3225,7 +3776,21 @@
         <w:rPr>
           <w:lang w:val="hu-HU"/>
         </w:rPr>
-        <w:t>g, d</w:t>
+        <w:t>g</w:t>
+      </w:r>
+      <w:proofErr w:type="spellEnd"/>
+      <w:r>
+        <w:rPr>
+          <w:lang w:val="hu-HU"/>
+        </w:rPr>
+        <w:t xml:space="preserve">, </w:t>
+      </w:r>
+      <w:proofErr w:type="spellStart"/>
+      <w:r>
+        <w:rPr>
+          <w:lang w:val="hu-HU"/>
+        </w:rPr>
+        <w:t>d</w:t>
       </w:r>
       <w:r>
         <w:rPr>
@@ -3237,7 +3802,14 @@
         <w:rPr>
           <w:lang w:val="hu-HU"/>
         </w:rPr>
-        <w:t>tum)</w:t>
+        <w:t>tum</w:t>
+      </w:r>
+      <w:proofErr w:type="spellEnd"/>
+      <w:r>
+        <w:rPr>
+          <w:lang w:val="hu-HU"/>
+        </w:rPr>
+        <w:t>)</w:t>
       </w:r>
     </w:p>
     <w:p>
@@ -3265,6 +3837,7 @@
         </w:rPr>
         <w:t>(</w:t>
       </w:r>
+      <w:proofErr w:type="spellStart"/>
       <w:r>
         <w:rPr>
           <w:u w:val="single"/>
@@ -3272,11 +3845,19 @@
         </w:rPr>
         <w:t>felhasználóID</w:t>
       </w:r>
-      <w:r>
-        <w:rPr>
-          <w:lang w:val="hu-HU"/>
-        </w:rPr>
-        <w:t>, n</w:t>
+      <w:proofErr w:type="spellEnd"/>
+      <w:r>
+        <w:rPr>
+          <w:lang w:val="hu-HU"/>
+        </w:rPr>
+        <w:t xml:space="preserve">, </w:t>
+      </w:r>
+      <w:proofErr w:type="spellStart"/>
+      <w:r>
+        <w:rPr>
+          <w:lang w:val="hu-HU"/>
+        </w:rPr>
+        <w:t>n</w:t>
       </w:r>
       <w:r>
         <w:rPr>
@@ -3288,7 +3869,21 @@
         <w:rPr>
           <w:lang w:val="hu-HU"/>
         </w:rPr>
-        <w:t>v, email, jelsz</w:t>
+        <w:t>v</w:t>
+      </w:r>
+      <w:proofErr w:type="spellEnd"/>
+      <w:r>
+        <w:rPr>
+          <w:lang w:val="hu-HU"/>
+        </w:rPr>
+        <w:t xml:space="preserve">, email, </w:t>
+      </w:r>
+      <w:proofErr w:type="spellStart"/>
+      <w:r>
+        <w:rPr>
+          <w:lang w:val="hu-HU"/>
+        </w:rPr>
+        <w:t>jelsz</w:t>
       </w:r>
       <w:r>
         <w:rPr>
@@ -3296,23 +3891,33 @@
         </w:rPr>
         <w:t>o</w:t>
       </w:r>
+      <w:proofErr w:type="spellEnd"/>
       <w:r>
         <w:rPr>
           <w:lang w:val="hu-HU"/>
         </w:rPr>
         <w:t xml:space="preserve">, </w:t>
       </w:r>
+      <w:proofErr w:type="spellStart"/>
       <w:r>
         <w:rPr>
           <w:lang w:val="hu-HU"/>
         </w:rPr>
         <w:t>admin</w:t>
       </w:r>
-      <w:r>
-        <w:rPr>
-          <w:lang w:val="hu-HU"/>
-        </w:rPr>
-        <w:t>, t</w:t>
+      <w:proofErr w:type="spellEnd"/>
+      <w:r>
+        <w:rPr>
+          <w:lang w:val="hu-HU"/>
+        </w:rPr>
+        <w:t xml:space="preserve">, </w:t>
+      </w:r>
+      <w:proofErr w:type="spellStart"/>
+      <w:r>
+        <w:rPr>
+          <w:lang w:val="hu-HU"/>
+        </w:rPr>
+        <w:t>t</w:t>
       </w:r>
       <w:r>
         <w:rPr>
@@ -3356,6 +3961,7 @@
         </w:rPr>
         <w:t>o</w:t>
       </w:r>
+      <w:proofErr w:type="spellEnd"/>
       <w:r>
         <w:rPr>
           <w:lang w:val="hu-HU"/>
@@ -3435,6 +4041,7 @@
         </w:rPr>
         <w:t>Könyv (</w:t>
       </w:r>
+      <w:proofErr w:type="spellStart"/>
       <w:r>
         <w:rPr>
           <w:u w:val="single"/>
@@ -3456,12 +4063,14 @@
         </w:rPr>
         <w:t>ID</w:t>
       </w:r>
+      <w:proofErr w:type="spellEnd"/>
       <w:r>
         <w:rPr>
           <w:lang w:val="hu-HU"/>
         </w:rPr>
         <w:t xml:space="preserve">, </w:t>
       </w:r>
+      <w:proofErr w:type="spellStart"/>
       <w:r>
         <w:rPr>
           <w:i/>
@@ -3470,11 +4079,19 @@
         </w:rPr>
         <w:t>kiadóID</w:t>
       </w:r>
-      <w:r>
-        <w:rPr>
-          <w:lang w:val="hu-HU"/>
-        </w:rPr>
-        <w:t>, c</w:t>
+      <w:proofErr w:type="spellEnd"/>
+      <w:r>
+        <w:rPr>
+          <w:lang w:val="hu-HU"/>
+        </w:rPr>
+        <w:t xml:space="preserve">, </w:t>
+      </w:r>
+      <w:proofErr w:type="spellStart"/>
+      <w:r>
+        <w:rPr>
+          <w:lang w:val="hu-HU"/>
+        </w:rPr>
+        <w:t>c</w:t>
       </w:r>
       <w:r>
         <w:rPr>
@@ -3486,7 +4103,21 @@
         <w:rPr>
           <w:lang w:val="hu-HU"/>
         </w:rPr>
-        <w:t>m, le</w:t>
+        <w:t>m</w:t>
+      </w:r>
+      <w:proofErr w:type="spellEnd"/>
+      <w:r>
+        <w:rPr>
+          <w:lang w:val="hu-HU"/>
+        </w:rPr>
+        <w:t xml:space="preserve">, </w:t>
+      </w:r>
+      <w:proofErr w:type="spellStart"/>
+      <w:r>
+        <w:rPr>
+          <w:lang w:val="hu-HU"/>
+        </w:rPr>
+        <w:t>le</w:t>
       </w:r>
       <w:r>
         <w:rPr>
@@ -3510,7 +4141,14 @@
         <w:rPr>
           <w:lang w:val="hu-HU"/>
         </w:rPr>
-        <w:t>s, nyelv, oldalsz</w:t>
+        <w:t>s</w:t>
+      </w:r>
+      <w:proofErr w:type="spellEnd"/>
+      <w:r>
+        <w:rPr>
+          <w:lang w:val="hu-HU"/>
+        </w:rPr>
+        <w:t>, nyelv, oldalsz</w:t>
       </w:r>
       <w:r>
         <w:rPr>
@@ -3522,7 +4160,14 @@
         <w:rPr>
           <w:lang w:val="hu-HU"/>
         </w:rPr>
-        <w:t>m, m</w:t>
+        <w:t xml:space="preserve">m, </w:t>
+      </w:r>
+      <w:proofErr w:type="spellStart"/>
+      <w:r>
+        <w:rPr>
+          <w:lang w:val="hu-HU"/>
+        </w:rPr>
+        <w:t>m</w:t>
       </w:r>
       <w:r>
         <w:rPr>
@@ -3542,12 +4187,14 @@
         </w:rPr>
         <w:t>_id</w:t>
       </w:r>
+      <w:proofErr w:type="spellEnd"/>
       <w:r>
         <w:rPr>
           <w:lang w:val="hu-HU"/>
         </w:rPr>
         <w:t xml:space="preserve">, </w:t>
       </w:r>
+      <w:proofErr w:type="spellStart"/>
       <w:r>
         <w:rPr>
           <w:lang w:val="hu-HU"/>
@@ -3560,12 +4207,21 @@
         </w:rPr>
         <w:t>r</w:t>
       </w:r>
-      <w:r>
-        <w:rPr>
-          <w:lang w:val="hu-HU"/>
-        </w:rPr>
-        <w:t>, kifuto</w:t>
-      </w:r>
+      <w:proofErr w:type="spellEnd"/>
+      <w:r>
+        <w:rPr>
+          <w:lang w:val="hu-HU"/>
+        </w:rPr>
+        <w:t xml:space="preserve">, </w:t>
+      </w:r>
+      <w:proofErr w:type="spellStart"/>
+      <w:r>
+        <w:rPr>
+          <w:lang w:val="hu-HU"/>
+        </w:rPr>
+        <w:t>kifuto</w:t>
+      </w:r>
+      <w:proofErr w:type="spellEnd"/>
       <w:r>
         <w:rPr>
           <w:lang w:val="hu-HU"/>
@@ -3586,6 +4242,7 @@
         </w:rPr>
         <w:t>Szerzés (</w:t>
       </w:r>
+      <w:proofErr w:type="spellStart"/>
       <w:r>
         <w:rPr>
           <w:u w:val="single"/>
@@ -3593,12 +4250,14 @@
         </w:rPr>
         <w:t>könyvID</w:t>
       </w:r>
+      <w:proofErr w:type="spellEnd"/>
       <w:r>
         <w:rPr>
           <w:lang w:val="hu-HU"/>
         </w:rPr>
         <w:t xml:space="preserve">, </w:t>
       </w:r>
+      <w:proofErr w:type="spellStart"/>
       <w:r>
         <w:rPr>
           <w:u w:val="single"/>
@@ -3606,6 +4265,7 @@
         </w:rPr>
         <w:t>szerzőID</w:t>
       </w:r>
+      <w:proofErr w:type="spellEnd"/>
       <w:r>
         <w:rPr>
           <w:lang w:val="hu-HU"/>
@@ -3712,6 +4372,7 @@
         </w:rPr>
         <w:t>Könyv (</w:t>
       </w:r>
+      <w:proofErr w:type="spellStart"/>
       <w:r>
         <w:rPr>
           <w:u w:val="single"/>
@@ -3733,12 +4394,14 @@
         </w:rPr>
         <w:t>ID</w:t>
       </w:r>
+      <w:proofErr w:type="spellEnd"/>
       <w:r>
         <w:rPr>
           <w:lang w:val="hu-HU"/>
         </w:rPr>
         <w:t xml:space="preserve">, </w:t>
       </w:r>
+      <w:proofErr w:type="spellStart"/>
       <w:r>
         <w:rPr>
           <w:i/>
@@ -3747,11 +4410,19 @@
         </w:rPr>
         <w:t>kiadóID</w:t>
       </w:r>
-      <w:r>
-        <w:rPr>
-          <w:lang w:val="hu-HU"/>
-        </w:rPr>
-        <w:t>, c</w:t>
+      <w:proofErr w:type="spellEnd"/>
+      <w:r>
+        <w:rPr>
+          <w:lang w:val="hu-HU"/>
+        </w:rPr>
+        <w:t xml:space="preserve">, </w:t>
+      </w:r>
+      <w:proofErr w:type="spellStart"/>
+      <w:r>
+        <w:rPr>
+          <w:lang w:val="hu-HU"/>
+        </w:rPr>
+        <w:t>c</w:t>
       </w:r>
       <w:r>
         <w:rPr>
@@ -3763,7 +4434,21 @@
         <w:rPr>
           <w:lang w:val="hu-HU"/>
         </w:rPr>
-        <w:t>m, le</w:t>
+        <w:t>m</w:t>
+      </w:r>
+      <w:proofErr w:type="spellEnd"/>
+      <w:r>
+        <w:rPr>
+          <w:lang w:val="hu-HU"/>
+        </w:rPr>
+        <w:t xml:space="preserve">, </w:t>
+      </w:r>
+      <w:proofErr w:type="spellStart"/>
+      <w:r>
+        <w:rPr>
+          <w:lang w:val="hu-HU"/>
+        </w:rPr>
+        <w:t>le</w:t>
       </w:r>
       <w:r>
         <w:rPr>
@@ -3787,7 +4472,14 @@
         <w:rPr>
           <w:lang w:val="hu-HU"/>
         </w:rPr>
-        <w:t>s, nyelv, oldalsz</w:t>
+        <w:t>s</w:t>
+      </w:r>
+      <w:proofErr w:type="spellEnd"/>
+      <w:r>
+        <w:rPr>
+          <w:lang w:val="hu-HU"/>
+        </w:rPr>
+        <w:t>, nyelv, oldalsz</w:t>
       </w:r>
       <w:r>
         <w:rPr>
@@ -3799,7 +4491,14 @@
         <w:rPr>
           <w:lang w:val="hu-HU"/>
         </w:rPr>
-        <w:t>m, m</w:t>
+        <w:t xml:space="preserve">m, </w:t>
+      </w:r>
+      <w:proofErr w:type="spellStart"/>
+      <w:r>
+        <w:rPr>
+          <w:lang w:val="hu-HU"/>
+        </w:rPr>
+        <w:t>m</w:t>
       </w:r>
       <w:r>
         <w:rPr>
@@ -3819,12 +4518,14 @@
         </w:rPr>
         <w:t>_id</w:t>
       </w:r>
+      <w:proofErr w:type="spellEnd"/>
       <w:r>
         <w:rPr>
           <w:lang w:val="hu-HU"/>
         </w:rPr>
         <w:t xml:space="preserve">, </w:t>
       </w:r>
+      <w:proofErr w:type="spellStart"/>
       <w:r>
         <w:rPr>
           <w:lang w:val="hu-HU"/>
@@ -3837,12 +4538,21 @@
         </w:rPr>
         <w:t>r</w:t>
       </w:r>
-      <w:r>
-        <w:rPr>
-          <w:lang w:val="hu-HU"/>
-        </w:rPr>
-        <w:t>, kifuto</w:t>
-      </w:r>
+      <w:proofErr w:type="spellEnd"/>
+      <w:r>
+        <w:rPr>
+          <w:lang w:val="hu-HU"/>
+        </w:rPr>
+        <w:t xml:space="preserve">, </w:t>
+      </w:r>
+      <w:proofErr w:type="spellStart"/>
+      <w:r>
+        <w:rPr>
+          <w:lang w:val="hu-HU"/>
+        </w:rPr>
+        <w:t>kifuto</w:t>
+      </w:r>
+      <w:proofErr w:type="spellEnd"/>
       <w:r>
         <w:rPr>
           <w:lang w:val="hu-HU"/>
@@ -3863,6 +4573,7 @@
         </w:rPr>
         <w:t>Szerző (</w:t>
       </w:r>
+      <w:proofErr w:type="spellStart"/>
       <w:r>
         <w:rPr>
           <w:u w:val="single"/>
@@ -3870,11 +4581,19 @@
         </w:rPr>
         <w:t>szerzőID</w:t>
       </w:r>
-      <w:r>
-        <w:rPr>
-          <w:lang w:val="hu-HU"/>
-        </w:rPr>
-        <w:t>, n</w:t>
+      <w:proofErr w:type="spellEnd"/>
+      <w:r>
+        <w:rPr>
+          <w:lang w:val="hu-HU"/>
+        </w:rPr>
+        <w:t xml:space="preserve">, </w:t>
+      </w:r>
+      <w:proofErr w:type="spellStart"/>
+      <w:r>
+        <w:rPr>
+          <w:lang w:val="hu-HU"/>
+        </w:rPr>
+        <w:t>n</w:t>
       </w:r>
       <w:r>
         <w:rPr>
@@ -3886,7 +4605,14 @@
         <w:rPr>
           <w:lang w:val="hu-HU"/>
         </w:rPr>
-        <w:t>v)</w:t>
+        <w:t>v</w:t>
+      </w:r>
+      <w:proofErr w:type="spellEnd"/>
+      <w:r>
+        <w:rPr>
+          <w:lang w:val="hu-HU"/>
+        </w:rPr>
+        <w:t>)</w:t>
       </w:r>
     </w:p>
     <w:p>
@@ -3902,6 +4628,7 @@
         </w:rPr>
         <w:t>Szerzés (</w:t>
       </w:r>
+      <w:proofErr w:type="spellStart"/>
       <w:r>
         <w:rPr>
           <w:u w:val="single"/>
@@ -3909,12 +4636,14 @@
         </w:rPr>
         <w:t>könyvID</w:t>
       </w:r>
+      <w:proofErr w:type="spellEnd"/>
       <w:r>
         <w:rPr>
           <w:lang w:val="hu-HU"/>
         </w:rPr>
         <w:t xml:space="preserve">, </w:t>
       </w:r>
+      <w:proofErr w:type="spellStart"/>
       <w:r>
         <w:rPr>
           <w:u w:val="single"/>
@@ -3922,6 +4651,7 @@
         </w:rPr>
         <w:t>szerzőID</w:t>
       </w:r>
+      <w:proofErr w:type="spellEnd"/>
       <w:r>
         <w:rPr>
           <w:lang w:val="hu-HU"/>
@@ -3942,6 +4672,7 @@
         </w:rPr>
         <w:t>Kiadó (</w:t>
       </w:r>
+      <w:proofErr w:type="spellStart"/>
       <w:r>
         <w:rPr>
           <w:u w:val="single"/>
@@ -3959,13 +4690,27 @@
         <w:rPr>
           <w:lang w:val="hu-HU"/>
         </w:rPr>
-        <w:t>kiado_</w:t>
-      </w:r>
-      <w:r>
-        <w:rPr>
-          <w:lang w:val="hu-HU"/>
-        </w:rPr>
-        <w:t xml:space="preserve"> n</w:t>
+        <w:t>kiado</w:t>
+      </w:r>
+      <w:proofErr w:type="spellEnd"/>
+      <w:r>
+        <w:rPr>
+          <w:lang w:val="hu-HU"/>
+        </w:rPr>
+        <w:t>_</w:t>
+      </w:r>
+      <w:r>
+        <w:rPr>
+          <w:lang w:val="hu-HU"/>
+        </w:rPr>
+        <w:t xml:space="preserve"> </w:t>
+      </w:r>
+      <w:proofErr w:type="spellStart"/>
+      <w:r>
+        <w:rPr>
+          <w:lang w:val="hu-HU"/>
+        </w:rPr>
+        <w:t>n</w:t>
       </w:r>
       <w:r>
         <w:rPr>
@@ -3977,7 +4722,14 @@
         <w:rPr>
           <w:lang w:val="hu-HU"/>
         </w:rPr>
-        <w:t>v)</w:t>
+        <w:t>v</w:t>
+      </w:r>
+      <w:proofErr w:type="spellEnd"/>
+      <w:r>
+        <w:rPr>
+          <w:lang w:val="hu-HU"/>
+        </w:rPr>
+        <w:t>)</w:t>
       </w:r>
     </w:p>
     <w:p>
@@ -3993,6 +4745,7 @@
         </w:rPr>
         <w:t>Készlet (</w:t>
       </w:r>
+      <w:proofErr w:type="spellStart"/>
       <w:r>
         <w:rPr>
           <w:i/>
@@ -4002,6 +4755,7 @@
         </w:rPr>
         <w:t>könyvID</w:t>
       </w:r>
+      <w:proofErr w:type="spellEnd"/>
       <w:r>
         <w:rPr>
           <w:lang w:val="hu-HU"/>
@@ -4016,6 +4770,7 @@
         </w:rPr>
         <w:t xml:space="preserve"> </w:t>
       </w:r>
+      <w:proofErr w:type="spellStart"/>
       <w:r>
         <w:rPr>
           <w:i/>
@@ -4025,11 +4780,19 @@
         </w:rPr>
         <w:t>áruház.cím</w:t>
       </w:r>
-      <w:r>
-        <w:rPr>
-          <w:lang w:val="hu-HU"/>
-        </w:rPr>
-        <w:t>, mennyis</w:t>
+      <w:proofErr w:type="spellEnd"/>
+      <w:r>
+        <w:rPr>
+          <w:lang w:val="hu-HU"/>
+        </w:rPr>
+        <w:t xml:space="preserve">, </w:t>
+      </w:r>
+      <w:proofErr w:type="spellStart"/>
+      <w:r>
+        <w:rPr>
+          <w:lang w:val="hu-HU"/>
+        </w:rPr>
+        <w:t>mennyis</w:t>
       </w:r>
       <w:r>
         <w:rPr>
@@ -4041,7 +4804,14 @@
         <w:rPr>
           <w:lang w:val="hu-HU"/>
         </w:rPr>
-        <w:t>g)</w:t>
+        <w:t>g</w:t>
+      </w:r>
+      <w:proofErr w:type="spellEnd"/>
+      <w:r>
+        <w:rPr>
+          <w:lang w:val="hu-HU"/>
+        </w:rPr>
+        <w:t>)</w:t>
       </w:r>
     </w:p>
     <w:p>
@@ -4057,6 +4827,7 @@
         </w:rPr>
         <w:t>Áruház (</w:t>
       </w:r>
+      <w:proofErr w:type="spellStart"/>
       <w:r>
         <w:rPr>
           <w:u w:val="single"/>
@@ -4064,18 +4835,21 @@
         </w:rPr>
         <w:t>id</w:t>
       </w:r>
+      <w:proofErr w:type="spellEnd"/>
       <w:r>
         <w:rPr>
           <w:lang w:val="hu-HU"/>
         </w:rPr>
         <w:t xml:space="preserve">, </w:t>
       </w:r>
+      <w:proofErr w:type="spellStart"/>
       <w:r>
         <w:rPr>
           <w:lang w:val="hu-HU"/>
         </w:rPr>
         <w:t>cim</w:t>
       </w:r>
+      <w:proofErr w:type="spellEnd"/>
       <w:r>
         <w:rPr>
           <w:lang w:val="hu-HU"/>
@@ -4096,6 +4870,7 @@
         </w:rPr>
         <w:t>Vásárlás (</w:t>
       </w:r>
+      <w:proofErr w:type="spellStart"/>
       <w:r>
         <w:rPr>
           <w:u w:val="single"/>
@@ -4103,12 +4878,14 @@
         </w:rPr>
         <w:t>vásárlásID</w:t>
       </w:r>
+      <w:proofErr w:type="spellEnd"/>
       <w:r>
         <w:rPr>
           <w:lang w:val="hu-HU"/>
         </w:rPr>
         <w:t xml:space="preserve">, </w:t>
       </w:r>
+      <w:proofErr w:type="spellStart"/>
       <w:r>
         <w:rPr>
           <w:i/>
@@ -4117,12 +4894,14 @@
         </w:rPr>
         <w:t>felhasználóID</w:t>
       </w:r>
+      <w:proofErr w:type="spellEnd"/>
       <w:r>
         <w:rPr>
           <w:lang w:val="hu-HU"/>
         </w:rPr>
         <w:t xml:space="preserve">, </w:t>
       </w:r>
+      <w:proofErr w:type="spellStart"/>
       <w:r>
         <w:rPr>
           <w:i/>
@@ -4131,11 +4910,19 @@
         </w:rPr>
         <w:t>könyvID</w:t>
       </w:r>
-      <w:r>
-        <w:rPr>
-          <w:lang w:val="hu-HU"/>
-        </w:rPr>
-        <w:t>, sz</w:t>
+      <w:proofErr w:type="spellEnd"/>
+      <w:r>
+        <w:rPr>
+          <w:lang w:val="hu-HU"/>
+        </w:rPr>
+        <w:t xml:space="preserve">, </w:t>
+      </w:r>
+      <w:proofErr w:type="spellStart"/>
+      <w:r>
+        <w:rPr>
+          <w:lang w:val="hu-HU"/>
+        </w:rPr>
+        <w:t>sz</w:t>
       </w:r>
       <w:r>
         <w:rPr>
@@ -4195,7 +4982,21 @@
         <w:rPr>
           <w:lang w:val="hu-HU"/>
         </w:rPr>
-        <w:t>m, mennyis</w:t>
+        <w:t>m</w:t>
+      </w:r>
+      <w:proofErr w:type="spellEnd"/>
+      <w:r>
+        <w:rPr>
+          <w:lang w:val="hu-HU"/>
+        </w:rPr>
+        <w:t xml:space="preserve">, </w:t>
+      </w:r>
+      <w:proofErr w:type="spellStart"/>
+      <w:r>
+        <w:rPr>
+          <w:lang w:val="hu-HU"/>
+        </w:rPr>
+        <w:t>mennyis</w:t>
       </w:r>
       <w:r>
         <w:rPr>
@@ -4207,7 +5008,21 @@
         <w:rPr>
           <w:lang w:val="hu-HU"/>
         </w:rPr>
-        <w:t>g, d</w:t>
+        <w:t>g</w:t>
+      </w:r>
+      <w:proofErr w:type="spellEnd"/>
+      <w:r>
+        <w:rPr>
+          <w:lang w:val="hu-HU"/>
+        </w:rPr>
+        <w:t xml:space="preserve">, </w:t>
+      </w:r>
+      <w:proofErr w:type="spellStart"/>
+      <w:r>
+        <w:rPr>
+          <w:lang w:val="hu-HU"/>
+        </w:rPr>
+        <w:t>d</w:t>
       </w:r>
       <w:r>
         <w:rPr>
@@ -4219,7 +5034,14 @@
         <w:rPr>
           <w:lang w:val="hu-HU"/>
         </w:rPr>
-        <w:t>tum)</w:t>
+        <w:t>tum</w:t>
+      </w:r>
+      <w:proofErr w:type="spellEnd"/>
+      <w:r>
+        <w:rPr>
+          <w:lang w:val="hu-HU"/>
+        </w:rPr>
+        <w:t>)</w:t>
       </w:r>
     </w:p>
     <w:p>
@@ -4235,6 +5057,7 @@
         </w:rPr>
         <w:t>Felhasználó (</w:t>
       </w:r>
+      <w:proofErr w:type="spellStart"/>
       <w:r>
         <w:rPr>
           <w:u w:val="single"/>
@@ -4242,11 +5065,19 @@
         </w:rPr>
         <w:t>felhasználóID</w:t>
       </w:r>
-      <w:r>
-        <w:rPr>
-          <w:lang w:val="hu-HU"/>
-        </w:rPr>
-        <w:t>, n</w:t>
+      <w:proofErr w:type="spellEnd"/>
+      <w:r>
+        <w:rPr>
+          <w:lang w:val="hu-HU"/>
+        </w:rPr>
+        <w:t xml:space="preserve">, </w:t>
+      </w:r>
+      <w:proofErr w:type="spellStart"/>
+      <w:r>
+        <w:rPr>
+          <w:lang w:val="hu-HU"/>
+        </w:rPr>
+        <w:t>n</w:t>
       </w:r>
       <w:r>
         <w:rPr>
@@ -4258,7 +5089,21 @@
         <w:rPr>
           <w:lang w:val="hu-HU"/>
         </w:rPr>
-        <w:t>v, email, jelsz</w:t>
+        <w:t>v</w:t>
+      </w:r>
+      <w:proofErr w:type="spellEnd"/>
+      <w:r>
+        <w:rPr>
+          <w:lang w:val="hu-HU"/>
+        </w:rPr>
+        <w:t xml:space="preserve">, email, </w:t>
+      </w:r>
+      <w:proofErr w:type="spellStart"/>
+      <w:r>
+        <w:rPr>
+          <w:lang w:val="hu-HU"/>
+        </w:rPr>
+        <w:t>jelsz</w:t>
       </w:r>
       <w:r>
         <w:rPr>
@@ -4266,23 +5111,33 @@
         </w:rPr>
         <w:t>o</w:t>
       </w:r>
+      <w:proofErr w:type="spellEnd"/>
       <w:r>
         <w:rPr>
           <w:lang w:val="hu-HU"/>
         </w:rPr>
         <w:t xml:space="preserve">, </w:t>
       </w:r>
+      <w:proofErr w:type="spellStart"/>
       <w:r>
         <w:rPr>
           <w:lang w:val="hu-HU"/>
         </w:rPr>
         <w:t>admin</w:t>
       </w:r>
-      <w:r>
-        <w:rPr>
-          <w:lang w:val="hu-HU"/>
-        </w:rPr>
-        <w:t>, t</w:t>
+      <w:proofErr w:type="spellEnd"/>
+      <w:r>
+        <w:rPr>
+          <w:lang w:val="hu-HU"/>
+        </w:rPr>
+        <w:t xml:space="preserve">, </w:t>
+      </w:r>
+      <w:proofErr w:type="spellStart"/>
+      <w:r>
+        <w:rPr>
+          <w:lang w:val="hu-HU"/>
+        </w:rPr>
+        <w:t>t</w:t>
       </w:r>
       <w:r>
         <w:rPr>
@@ -4326,6 +5181,7 @@
         </w:rPr>
         <w:t>o</w:t>
       </w:r>
+      <w:proofErr w:type="spellEnd"/>
       <w:r>
         <w:rPr>
           <w:lang w:val="hu-HU"/>
@@ -4351,11 +5207,21 @@
       <w:pPr>
         <w:pStyle w:val="Cmsor2"/>
       </w:pPr>
-      <w:r>
-        <w:t xml:space="preserve">Táblák </w:t>
-      </w:r>
-      <w:r>
-        <w:t>leírása:</w:t>
+      <w:proofErr w:type="spellStart"/>
+      <w:r>
+        <w:t>Táblák</w:t>
+      </w:r>
+      <w:proofErr w:type="spellEnd"/>
+      <w:r>
+        <w:t xml:space="preserve"> </w:t>
+      </w:r>
+      <w:proofErr w:type="spellStart"/>
+      <w:r>
+        <w:t>leírása</w:t>
+      </w:r>
+      <w:proofErr w:type="spellEnd"/>
+      <w:r>
+        <w:t>:</w:t>
       </w:r>
     </w:p>
     <w:p>
@@ -4499,12 +5365,14 @@
                 <w:lang w:val="hu-HU"/>
               </w:rPr>
             </w:pPr>
+            <w:proofErr w:type="spellStart"/>
             <w:r>
               <w:rPr>
                 <w:lang w:val="hu-HU"/>
               </w:rPr>
               <w:t>id</w:t>
             </w:r>
+            <w:proofErr w:type="spellEnd"/>
           </w:p>
         </w:tc>
         <w:tc>
@@ -4562,12 +5430,14 @@
                 <w:lang w:val="hu-HU"/>
               </w:rPr>
             </w:pPr>
+            <w:proofErr w:type="spellStart"/>
             <w:r>
               <w:rPr>
                 <w:lang w:val="hu-HU"/>
               </w:rPr>
               <w:t>cim</w:t>
             </w:r>
+            <w:proofErr w:type="spellEnd"/>
           </w:p>
         </w:tc>
         <w:tc>
@@ -4625,12 +5495,14 @@
                 <w:lang w:val="hu-HU"/>
               </w:rPr>
             </w:pPr>
+            <w:proofErr w:type="spellStart"/>
             <w:r>
               <w:rPr>
                 <w:lang w:val="hu-HU"/>
               </w:rPr>
               <w:t>szerzo_id</w:t>
             </w:r>
+            <w:proofErr w:type="spellEnd"/>
           </w:p>
         </w:tc>
         <w:tc>
@@ -4694,12 +5566,14 @@
                 <w:lang w:val="hu-HU"/>
               </w:rPr>
             </w:pPr>
+            <w:proofErr w:type="spellStart"/>
             <w:r>
               <w:rPr>
                 <w:lang w:val="hu-HU"/>
               </w:rPr>
               <w:t>kiado_id</w:t>
             </w:r>
+            <w:proofErr w:type="spellEnd"/>
           </w:p>
         </w:tc>
         <w:tc>
@@ -4889,6 +5763,7 @@
                 <w:lang w:val="hu-HU"/>
               </w:rPr>
             </w:pPr>
+            <w:proofErr w:type="spellStart"/>
             <w:r>
               <w:rPr>
                 <w:lang w:val="hu-HU"/>
@@ -4896,6 +5771,7 @@
               <w:lastRenderedPageBreak/>
               <w:t>leiras</w:t>
             </w:r>
+            <w:proofErr w:type="spellEnd"/>
           </w:p>
         </w:tc>
         <w:tc>
@@ -4959,12 +5835,14 @@
                 <w:lang w:val="hu-HU"/>
               </w:rPr>
             </w:pPr>
+            <w:proofErr w:type="spellStart"/>
             <w:r>
               <w:rPr>
                 <w:lang w:val="hu-HU"/>
               </w:rPr>
               <w:t>ar</w:t>
             </w:r>
+            <w:proofErr w:type="spellEnd"/>
           </w:p>
         </w:tc>
         <w:tc>
@@ -5022,12 +5900,14 @@
                 <w:lang w:val="hu-HU"/>
               </w:rPr>
             </w:pPr>
+            <w:proofErr w:type="spellStart"/>
             <w:r>
               <w:rPr>
                 <w:lang w:val="hu-HU"/>
               </w:rPr>
               <w:t>mufaj_id</w:t>
             </w:r>
+            <w:proofErr w:type="spellEnd"/>
           </w:p>
         </w:tc>
         <w:tc>
@@ -5085,12 +5965,14 @@
                 <w:lang w:val="hu-HU"/>
               </w:rPr>
             </w:pPr>
+            <w:proofErr w:type="spellStart"/>
             <w:r>
               <w:rPr>
                 <w:lang w:val="hu-HU"/>
               </w:rPr>
               <w:t>kifuto</w:t>
             </w:r>
+            <w:proofErr w:type="spellEnd"/>
           </w:p>
         </w:tc>
         <w:tc>
@@ -5104,12 +5986,14 @@
                 <w:lang w:val="hu-HU"/>
               </w:rPr>
             </w:pPr>
+            <w:proofErr w:type="spellStart"/>
             <w:r>
               <w:rPr>
                 <w:lang w:val="hu-HU"/>
               </w:rPr>
               <w:t>Bool</w:t>
             </w:r>
+            <w:proofErr w:type="spellEnd"/>
           </w:p>
         </w:tc>
         <w:tc>
@@ -5273,12 +6157,14 @@
                 <w:lang w:val="hu-HU"/>
               </w:rPr>
             </w:pPr>
+            <w:proofErr w:type="spellStart"/>
             <w:r>
               <w:rPr>
                 <w:lang w:val="hu-HU"/>
               </w:rPr>
               <w:t>id</w:t>
             </w:r>
+            <w:proofErr w:type="spellEnd"/>
           </w:p>
         </w:tc>
         <w:tc>
@@ -5336,12 +6222,14 @@
                 <w:lang w:val="hu-HU"/>
               </w:rPr>
             </w:pPr>
+            <w:proofErr w:type="spellStart"/>
             <w:r>
               <w:rPr>
                 <w:lang w:val="hu-HU"/>
               </w:rPr>
               <w:t>mufaj_nev</w:t>
             </w:r>
+            <w:proofErr w:type="spellEnd"/>
           </w:p>
         </w:tc>
         <w:tc>
@@ -5399,12 +6287,14 @@
                 <w:lang w:val="hu-HU"/>
               </w:rPr>
             </w:pPr>
+            <w:proofErr w:type="spellStart"/>
             <w:r>
               <w:rPr>
                 <w:lang w:val="hu-HU"/>
               </w:rPr>
               <w:t>almufaj_nev</w:t>
             </w:r>
+            <w:proofErr w:type="spellEnd"/>
           </w:p>
         </w:tc>
         <w:tc>
@@ -5582,12 +6472,14 @@
                 <w:lang w:val="hu-HU"/>
               </w:rPr>
             </w:pPr>
+            <w:proofErr w:type="spellStart"/>
             <w:r>
               <w:rPr>
                 <w:lang w:val="hu-HU"/>
               </w:rPr>
               <w:t>id</w:t>
             </w:r>
+            <w:proofErr w:type="spellEnd"/>
           </w:p>
         </w:tc>
         <w:tc>
@@ -5645,12 +6537,14 @@
                 <w:lang w:val="hu-HU"/>
               </w:rPr>
             </w:pPr>
+            <w:proofErr w:type="spellStart"/>
             <w:r>
               <w:rPr>
                 <w:lang w:val="hu-HU"/>
               </w:rPr>
               <w:t>nev</w:t>
             </w:r>
+            <w:proofErr w:type="spellEnd"/>
           </w:p>
         </w:tc>
         <w:tc>
@@ -5827,12 +6721,14 @@
                 <w:lang w:val="hu-HU"/>
               </w:rPr>
             </w:pPr>
+            <w:proofErr w:type="spellStart"/>
             <w:r>
               <w:rPr>
                 <w:lang w:val="hu-HU"/>
               </w:rPr>
               <w:t>id</w:t>
             </w:r>
+            <w:proofErr w:type="spellEnd"/>
           </w:p>
         </w:tc>
         <w:tc>
@@ -5902,12 +6798,14 @@
                 <w:lang w:val="hu-HU"/>
               </w:rPr>
             </w:pPr>
+            <w:proofErr w:type="spellStart"/>
             <w:r>
               <w:rPr>
                 <w:lang w:val="hu-HU"/>
               </w:rPr>
               <w:t>kiado_nev</w:t>
             </w:r>
+            <w:proofErr w:type="spellEnd"/>
           </w:p>
         </w:tc>
         <w:tc>
@@ -6103,12 +7001,14 @@
                 <w:lang w:val="hu-HU"/>
               </w:rPr>
             </w:pPr>
+            <w:proofErr w:type="spellStart"/>
             <w:r>
               <w:rPr>
                 <w:lang w:val="hu-HU"/>
               </w:rPr>
               <w:t>id</w:t>
             </w:r>
+            <w:proofErr w:type="spellEnd"/>
           </w:p>
         </w:tc>
         <w:tc>
@@ -6178,12 +7078,14 @@
                 <w:lang w:val="hu-HU"/>
               </w:rPr>
             </w:pPr>
+            <w:proofErr w:type="spellStart"/>
             <w:r>
               <w:rPr>
                 <w:lang w:val="hu-HU"/>
               </w:rPr>
               <w:t>nev</w:t>
             </w:r>
+            <w:proofErr w:type="spellEnd"/>
           </w:p>
         </w:tc>
         <w:tc>
@@ -6304,12 +7206,14 @@
                 <w:lang w:val="hu-HU"/>
               </w:rPr>
             </w:pPr>
+            <w:proofErr w:type="spellStart"/>
             <w:r>
               <w:rPr>
                 <w:lang w:val="hu-HU"/>
               </w:rPr>
               <w:t>jelszo</w:t>
             </w:r>
+            <w:proofErr w:type="spellEnd"/>
           </w:p>
         </w:tc>
         <w:tc>
@@ -6346,7 +7250,35 @@
               <w:rPr>
                 <w:lang w:val="hu-HU"/>
               </w:rPr>
-              <w:t>A felhasználó jelszava (hashelve)</w:t>
+              <w:t xml:space="preserve">A felhasználó </w:t>
+            </w:r>
+            <w:proofErr w:type="spellStart"/>
+            <w:r>
+              <w:rPr>
+                <w:lang w:val="hu-HU"/>
+              </w:rPr>
+              <w:t>jelszava</w:t>
+            </w:r>
+            <w:proofErr w:type="spellEnd"/>
+            <w:r>
+              <w:rPr>
+                <w:lang w:val="hu-HU"/>
+              </w:rPr>
+              <w:t xml:space="preserve"> (</w:t>
+            </w:r>
+            <w:proofErr w:type="spellStart"/>
+            <w:r>
+              <w:rPr>
+                <w:lang w:val="hu-HU"/>
+              </w:rPr>
+              <w:t>hashelve</w:t>
+            </w:r>
+            <w:proofErr w:type="spellEnd"/>
+            <w:r>
+              <w:rPr>
+                <w:lang w:val="hu-HU"/>
+              </w:rPr>
+              <w:t>)</w:t>
             </w:r>
           </w:p>
         </w:tc>
@@ -6367,12 +7299,14 @@
                 <w:lang w:val="hu-HU"/>
               </w:rPr>
             </w:pPr>
+            <w:proofErr w:type="spellStart"/>
             <w:r>
               <w:rPr>
                 <w:lang w:val="hu-HU"/>
               </w:rPr>
               <w:t>torzsvasarlo</w:t>
             </w:r>
+            <w:proofErr w:type="spellEnd"/>
           </w:p>
         </w:tc>
         <w:tc>
@@ -6386,12 +7320,14 @@
                 <w:lang w:val="hu-HU"/>
               </w:rPr>
             </w:pPr>
+            <w:proofErr w:type="spellStart"/>
             <w:r>
               <w:rPr>
                 <w:lang w:val="hu-HU"/>
               </w:rPr>
               <w:t>Bool</w:t>
             </w:r>
+            <w:proofErr w:type="spellEnd"/>
           </w:p>
         </w:tc>
         <w:tc>
@@ -6436,12 +7372,14 @@
                 <w:lang w:val="hu-HU"/>
               </w:rPr>
             </w:pPr>
+            <w:proofErr w:type="spellStart"/>
             <w:r>
               <w:rPr>
                 <w:lang w:val="hu-HU"/>
               </w:rPr>
               <w:t>admin</w:t>
             </w:r>
+            <w:proofErr w:type="spellEnd"/>
           </w:p>
         </w:tc>
         <w:tc>
@@ -6455,12 +7393,14 @@
                 <w:lang w:val="hu-HU"/>
               </w:rPr>
             </w:pPr>
+            <w:proofErr w:type="spellStart"/>
             <w:r>
               <w:rPr>
                 <w:lang w:val="hu-HU"/>
               </w:rPr>
               <w:t>Bool</w:t>
             </w:r>
+            <w:proofErr w:type="spellEnd"/>
           </w:p>
         </w:tc>
         <w:tc>
@@ -6478,7 +7418,21 @@
               <w:rPr>
                 <w:lang w:val="hu-HU"/>
               </w:rPr>
-              <w:t>A felhasználó admin?</w:t>
+              <w:t xml:space="preserve">A felhasználó </w:t>
+            </w:r>
+            <w:proofErr w:type="spellStart"/>
+            <w:r>
+              <w:rPr>
+                <w:lang w:val="hu-HU"/>
+              </w:rPr>
+              <w:t>admin</w:t>
+            </w:r>
+            <w:proofErr w:type="spellEnd"/>
+            <w:r>
+              <w:rPr>
+                <w:lang w:val="hu-HU"/>
+              </w:rPr>
+              <w:t>?</w:t>
             </w:r>
           </w:p>
         </w:tc>
@@ -6618,12 +7572,14 @@
                 <w:lang w:val="hu-HU"/>
               </w:rPr>
             </w:pPr>
+            <w:proofErr w:type="spellStart"/>
             <w:r>
               <w:rPr>
                 <w:lang w:val="hu-HU"/>
               </w:rPr>
               <w:t>id</w:t>
             </w:r>
+            <w:proofErr w:type="spellEnd"/>
           </w:p>
         </w:tc>
         <w:tc>
@@ -6869,12 +7825,14 @@
                 <w:lang w:val="hu-HU"/>
               </w:rPr>
             </w:pPr>
+            <w:proofErr w:type="spellStart"/>
             <w:r>
               <w:rPr>
                 <w:lang w:val="hu-HU"/>
               </w:rPr>
               <w:t>aruhaz_id</w:t>
             </w:r>
+            <w:proofErr w:type="spellEnd"/>
           </w:p>
         </w:tc>
         <w:tc>
@@ -6932,12 +7890,14 @@
                 <w:lang w:val="hu-HU"/>
               </w:rPr>
             </w:pPr>
+            <w:proofErr w:type="spellStart"/>
             <w:r>
               <w:rPr>
                 <w:lang w:val="hu-HU"/>
               </w:rPr>
               <w:t>konyv_id</w:t>
             </w:r>
+            <w:proofErr w:type="spellEnd"/>
           </w:p>
         </w:tc>
         <w:tc>
@@ -6995,12 +7955,14 @@
                 <w:lang w:val="hu-HU"/>
               </w:rPr>
             </w:pPr>
+            <w:proofErr w:type="spellStart"/>
             <w:r>
               <w:rPr>
                 <w:lang w:val="hu-HU"/>
               </w:rPr>
               <w:t>mennyiseg</w:t>
             </w:r>
+            <w:proofErr w:type="spellEnd"/>
           </w:p>
         </w:tc>
         <w:tc>
@@ -7177,12 +8139,14 @@
                 <w:lang w:val="hu-HU"/>
               </w:rPr>
             </w:pPr>
+            <w:proofErr w:type="spellStart"/>
             <w:r>
               <w:rPr>
                 <w:lang w:val="hu-HU"/>
               </w:rPr>
               <w:t>id</w:t>
             </w:r>
+            <w:proofErr w:type="spellEnd"/>
           </w:p>
         </w:tc>
         <w:tc>
@@ -7252,12 +8216,14 @@
                 <w:lang w:val="hu-HU"/>
               </w:rPr>
             </w:pPr>
+            <w:proofErr w:type="spellStart"/>
             <w:r>
               <w:rPr>
                 <w:lang w:val="hu-HU"/>
               </w:rPr>
               <w:t>datum</w:t>
             </w:r>
+            <w:proofErr w:type="spellEnd"/>
           </w:p>
         </w:tc>
         <w:tc>
@@ -7321,6 +8287,7 @@
                 <w:lang w:val="hu-HU"/>
               </w:rPr>
             </w:pPr>
+            <w:proofErr w:type="spellStart"/>
             <w:r>
               <w:rPr>
                 <w:lang w:val="hu-HU"/>
@@ -7333,6 +8300,7 @@
               </w:rPr>
               <w:t>_id</w:t>
             </w:r>
+            <w:proofErr w:type="spellEnd"/>
           </w:p>
         </w:tc>
         <w:tc>
@@ -7390,12 +8358,14 @@
                 <w:lang w:val="hu-HU"/>
               </w:rPr>
             </w:pPr>
+            <w:proofErr w:type="spellStart"/>
             <w:r>
               <w:rPr>
                 <w:lang w:val="hu-HU"/>
               </w:rPr>
               <w:t>konyv_id</w:t>
             </w:r>
+            <w:proofErr w:type="spellEnd"/>
           </w:p>
         </w:tc>
         <w:tc>
@@ -7453,12 +8423,14 @@
                 <w:lang w:val="hu-HU"/>
               </w:rPr>
             </w:pPr>
+            <w:proofErr w:type="spellStart"/>
             <w:r>
               <w:rPr>
                 <w:lang w:val="hu-HU"/>
               </w:rPr>
               <w:t>szallitasi_cim</w:t>
             </w:r>
+            <w:proofErr w:type="spellEnd"/>
           </w:p>
         </w:tc>
         <w:tc>
@@ -7516,12 +8488,14 @@
                 <w:lang w:val="hu-HU"/>
               </w:rPr>
             </w:pPr>
+            <w:proofErr w:type="spellStart"/>
             <w:r>
               <w:rPr>
                 <w:lang w:val="hu-HU"/>
               </w:rPr>
               <w:t>mennyiseg</w:t>
             </w:r>
+            <w:proofErr w:type="spellEnd"/>
           </w:p>
         </w:tc>
         <w:tc>
@@ -7569,9 +8543,19 @@
       <w:pPr>
         <w:pStyle w:val="Cmsor2"/>
       </w:pPr>
-      <w:r>
-        <w:t>Szerep-funkció mátrix</w:t>
-      </w:r>
+      <w:proofErr w:type="spellStart"/>
+      <w:r>
+        <w:t>Szerep-funkció</w:t>
+      </w:r>
+      <w:proofErr w:type="spellEnd"/>
+      <w:r>
+        <w:t xml:space="preserve"> </w:t>
+      </w:r>
+      <w:proofErr w:type="spellStart"/>
+      <w:r>
+        <w:t>mátrix</w:t>
+      </w:r>
+      <w:proofErr w:type="spellEnd"/>
       <w:r>
         <w:t>:</w:t>
       </w:r>
@@ -7937,7 +8921,25 @@
                 <w:szCs w:val="18"/>
                 <w:lang w:val="hu-HU"/>
               </w:rPr>
-              <w:t>Áruház info. lekérése</w:t>
+              <w:t xml:space="preserve">Áruház </w:t>
+            </w:r>
+            <w:proofErr w:type="spellStart"/>
+            <w:r>
+              <w:rPr>
+                <w:sz w:val="18"/>
+                <w:szCs w:val="18"/>
+                <w:lang w:val="hu-HU"/>
+              </w:rPr>
+              <w:t>info</w:t>
+            </w:r>
+            <w:proofErr w:type="spellEnd"/>
+            <w:r>
+              <w:rPr>
+                <w:sz w:val="18"/>
+                <w:szCs w:val="18"/>
+                <w:lang w:val="hu-HU"/>
+              </w:rPr>
+              <w:t>. lekérése</w:t>
             </w:r>
           </w:p>
         </w:tc>
@@ -7958,6 +8960,7 @@
                 <w:lang w:val="hu-HU"/>
               </w:rPr>
             </w:pPr>
+            <w:proofErr w:type="spellStart"/>
             <w:r>
               <w:rPr>
                 <w:sz w:val="20"/>
@@ -7966,6 +8969,7 @@
               </w:rPr>
               <w:t>Admin</w:t>
             </w:r>
+            <w:proofErr w:type="spellEnd"/>
           </w:p>
         </w:tc>
         <w:tc>
@@ -8910,10 +9914,12 @@
       <w:pPr>
         <w:pStyle w:val="Cmsor2"/>
       </w:pPr>
+      <w:proofErr w:type="spellStart"/>
       <w:r>
         <w:lastRenderedPageBreak/>
         <w:t>Triggerek</w:t>
       </w:r>
+      <w:proofErr w:type="spellEnd"/>
     </w:p>
     <w:tbl>
       <w:tblPr>
@@ -9043,41 +10049,113 @@
                 <w:sz w:val="20"/>
                 <w:szCs w:val="20"/>
               </w:rPr>
-              <w:t xml:space="preserve">    TYPE t_stock IS TABLE OF KONYV.ID%TYPE INDEX BY PLS_INTEGER;</w:t>
-            </w:r>
-          </w:p>
-          <w:p>
-            <w:pPr>
-              <w:rPr>
-                <w:rFonts w:ascii="Consolas" w:hAnsi="Consolas"/>
-                <w:sz w:val="20"/>
-                <w:szCs w:val="20"/>
-              </w:rPr>
-            </w:pPr>
-            <w:r>
-              <w:rPr>
-                <w:rFonts w:ascii="Consolas" w:hAnsi="Consolas"/>
-                <w:sz w:val="20"/>
-                <w:szCs w:val="20"/>
-              </w:rPr>
-              <w:t xml:space="preserve">    v_books t_stock;</w:t>
-            </w:r>
-          </w:p>
-          <w:p>
-            <w:pPr>
-              <w:rPr>
-                <w:rFonts w:ascii="Consolas" w:hAnsi="Consolas"/>
-                <w:sz w:val="20"/>
-                <w:szCs w:val="20"/>
-              </w:rPr>
-            </w:pPr>
-            <w:r>
-              <w:rPr>
-                <w:rFonts w:ascii="Consolas" w:hAnsi="Consolas"/>
-                <w:sz w:val="20"/>
-                <w:szCs w:val="20"/>
-              </w:rPr>
-              <w:t xml:space="preserve">    v_book_id KONYV.ID%TYPE;</w:t>
+              <w:t xml:space="preserve">    TYPE </w:t>
+            </w:r>
+            <w:proofErr w:type="spellStart"/>
+            <w:r>
+              <w:rPr>
+                <w:rFonts w:ascii="Consolas" w:hAnsi="Consolas"/>
+                <w:sz w:val="20"/>
+                <w:szCs w:val="20"/>
+              </w:rPr>
+              <w:t>t_stock</w:t>
+            </w:r>
+            <w:proofErr w:type="spellEnd"/>
+            <w:r>
+              <w:rPr>
+                <w:rFonts w:ascii="Consolas" w:hAnsi="Consolas"/>
+                <w:sz w:val="20"/>
+                <w:szCs w:val="20"/>
+              </w:rPr>
+              <w:t xml:space="preserve"> IS TABLE OF KONYV.ID%TYPE INDEX BY PLS_INTEGER;</w:t>
+            </w:r>
+          </w:p>
+          <w:p>
+            <w:pPr>
+              <w:rPr>
+                <w:rFonts w:ascii="Consolas" w:hAnsi="Consolas"/>
+                <w:sz w:val="20"/>
+                <w:szCs w:val="20"/>
+              </w:rPr>
+            </w:pPr>
+            <w:r>
+              <w:rPr>
+                <w:rFonts w:ascii="Consolas" w:hAnsi="Consolas"/>
+                <w:sz w:val="20"/>
+                <w:szCs w:val="20"/>
+              </w:rPr>
+              <w:t xml:space="preserve">    </w:t>
+            </w:r>
+            <w:proofErr w:type="spellStart"/>
+            <w:r>
+              <w:rPr>
+                <w:rFonts w:ascii="Consolas" w:hAnsi="Consolas"/>
+                <w:sz w:val="20"/>
+                <w:szCs w:val="20"/>
+              </w:rPr>
+              <w:t>v_books</w:t>
+            </w:r>
+            <w:proofErr w:type="spellEnd"/>
+            <w:r>
+              <w:rPr>
+                <w:rFonts w:ascii="Consolas" w:hAnsi="Consolas"/>
+                <w:sz w:val="20"/>
+                <w:szCs w:val="20"/>
+              </w:rPr>
+              <w:t xml:space="preserve"> </w:t>
+            </w:r>
+            <w:proofErr w:type="spellStart"/>
+            <w:r>
+              <w:rPr>
+                <w:rFonts w:ascii="Consolas" w:hAnsi="Consolas"/>
+                <w:sz w:val="20"/>
+                <w:szCs w:val="20"/>
+              </w:rPr>
+              <w:t>t_stock</w:t>
+            </w:r>
+            <w:proofErr w:type="spellEnd"/>
+            <w:r>
+              <w:rPr>
+                <w:rFonts w:ascii="Consolas" w:hAnsi="Consolas"/>
+                <w:sz w:val="20"/>
+                <w:szCs w:val="20"/>
+              </w:rPr>
+              <w:t>;</w:t>
+            </w:r>
+          </w:p>
+          <w:p>
+            <w:pPr>
+              <w:rPr>
+                <w:rFonts w:ascii="Consolas" w:hAnsi="Consolas"/>
+                <w:sz w:val="20"/>
+                <w:szCs w:val="20"/>
+              </w:rPr>
+            </w:pPr>
+            <w:r>
+              <w:rPr>
+                <w:rFonts w:ascii="Consolas" w:hAnsi="Consolas"/>
+                <w:sz w:val="20"/>
+                <w:szCs w:val="20"/>
+              </w:rPr>
+              <w:t xml:space="preserve">    </w:t>
+            </w:r>
+            <w:proofErr w:type="spellStart"/>
+            <w:r>
+              <w:rPr>
+                <w:rFonts w:ascii="Consolas" w:hAnsi="Consolas"/>
+                <w:sz w:val="20"/>
+                <w:szCs w:val="20"/>
+              </w:rPr>
+              <w:t>v_book_id</w:t>
+            </w:r>
+            <w:proofErr w:type="spellEnd"/>
+            <w:r>
+              <w:rPr>
+                <w:rFonts w:ascii="Consolas" w:hAnsi="Consolas"/>
+                <w:sz w:val="20"/>
+                <w:szCs w:val="20"/>
+              </w:rPr>
+              <w:t xml:space="preserve"> KONYV.ID%TYPE;</w:t>
             </w:r>
           </w:p>
           <w:p>
@@ -9137,7 +10215,16 @@
                 <w:sz w:val="20"/>
                 <w:szCs w:val="20"/>
               </w:rPr>
-              <w:t xml:space="preserve">        v_</w:t>
+              <w:t xml:space="preserve">        </w:t>
+            </w:r>
+            <w:proofErr w:type="spellStart"/>
+            <w:r>
+              <w:rPr>
+                <w:rFonts w:ascii="Consolas" w:hAnsi="Consolas"/>
+                <w:sz w:val="20"/>
+                <w:szCs w:val="20"/>
+              </w:rPr>
+              <w:t>v_</w:t>
             </w:r>
             <w:proofErr w:type="gramStart"/>
             <w:r>
@@ -9146,8 +10233,18 @@
                 <w:sz w:val="20"/>
                 <w:szCs w:val="20"/>
               </w:rPr>
-              <w:t>books(</w:t>
-            </w:r>
+              <w:t>books</w:t>
+            </w:r>
+            <w:proofErr w:type="spellEnd"/>
+            <w:r>
+              <w:rPr>
+                <w:rFonts w:ascii="Consolas" w:hAnsi="Consolas"/>
+                <w:sz w:val="20"/>
+                <w:szCs w:val="20"/>
+              </w:rPr>
+              <w:t>(</w:t>
+            </w:r>
+            <w:proofErr w:type="spellStart"/>
             <w:proofErr w:type="gramEnd"/>
             <w:r>
               <w:rPr>
@@ -9155,7 +10252,16 @@
                 <w:sz w:val="20"/>
                 <w:szCs w:val="20"/>
               </w:rPr>
-              <w:t>v_books.COUNT + 1) := :NEW.KONYV_ID;</w:t>
+              <w:t>v_books.COUNT</w:t>
+            </w:r>
+            <w:proofErr w:type="spellEnd"/>
+            <w:r>
+              <w:rPr>
+                <w:rFonts w:ascii="Consolas" w:hAnsi="Consolas"/>
+                <w:sz w:val="20"/>
+                <w:szCs w:val="20"/>
+              </w:rPr>
+              <w:t xml:space="preserve"> + 1) := :NEW.KONYV_ID;</w:t>
             </w:r>
           </w:p>
           <w:p>
@@ -9215,7 +10321,25 @@
                 <w:sz w:val="20"/>
                 <w:szCs w:val="20"/>
               </w:rPr>
-              <w:t xml:space="preserve">        v_total_amount NUMBER;</w:t>
+              <w:t xml:space="preserve">        </w:t>
+            </w:r>
+            <w:proofErr w:type="spellStart"/>
+            <w:r>
+              <w:rPr>
+                <w:rFonts w:ascii="Consolas" w:hAnsi="Consolas"/>
+                <w:sz w:val="20"/>
+                <w:szCs w:val="20"/>
+              </w:rPr>
+              <w:t>v_total_amount</w:t>
+            </w:r>
+            <w:proofErr w:type="spellEnd"/>
+            <w:r>
+              <w:rPr>
+                <w:rFonts w:ascii="Consolas" w:hAnsi="Consolas"/>
+                <w:sz w:val="20"/>
+                <w:szCs w:val="20"/>
+              </w:rPr>
+              <w:t xml:space="preserve"> NUMBER;</w:t>
             </w:r>
           </w:p>
           <w:p>
@@ -9249,7 +10373,25 @@
                 <w:sz w:val="20"/>
                 <w:szCs w:val="20"/>
               </w:rPr>
-              <w:t xml:space="preserve">        FOR i IN 1</w:t>
+              <w:t xml:space="preserve">        FOR </w:t>
+            </w:r>
+            <w:proofErr w:type="spellStart"/>
+            <w:r>
+              <w:rPr>
+                <w:rFonts w:ascii="Consolas" w:hAnsi="Consolas"/>
+                <w:sz w:val="20"/>
+                <w:szCs w:val="20"/>
+              </w:rPr>
+              <w:t>i</w:t>
+            </w:r>
+            <w:proofErr w:type="spellEnd"/>
+            <w:r>
+              <w:rPr>
+                <w:rFonts w:ascii="Consolas" w:hAnsi="Consolas"/>
+                <w:sz w:val="20"/>
+                <w:szCs w:val="20"/>
+              </w:rPr>
+              <w:t xml:space="preserve"> IN 1</w:t>
             </w:r>
             <w:proofErr w:type="gramStart"/>
             <w:r>
@@ -9267,7 +10409,16 @@
                 <w:sz w:val="20"/>
                 <w:szCs w:val="20"/>
               </w:rPr>
-              <w:t xml:space="preserve"> v_</w:t>
+              <w:t xml:space="preserve"> </w:t>
+            </w:r>
+            <w:proofErr w:type="spellStart"/>
+            <w:r>
+              <w:rPr>
+                <w:rFonts w:ascii="Consolas" w:hAnsi="Consolas"/>
+                <w:sz w:val="20"/>
+                <w:szCs w:val="20"/>
+              </w:rPr>
+              <w:t>v_</w:t>
             </w:r>
             <w:proofErr w:type="gramStart"/>
             <w:r>
@@ -9278,6 +10429,7 @@
               </w:rPr>
               <w:t>books.COUNT</w:t>
             </w:r>
+            <w:proofErr w:type="spellEnd"/>
             <w:proofErr w:type="gramEnd"/>
             <w:r>
               <w:rPr>
@@ -9302,8 +10454,18 @@
                 <w:sz w:val="20"/>
                 <w:szCs w:val="20"/>
               </w:rPr>
-              <w:t xml:space="preserve">            SELECT SUM(MENNYISEG) INTO v_total_amount</w:t>
-            </w:r>
+              <w:t xml:space="preserve">            SELECT SUM(MENNYISEG) INTO </w:t>
+            </w:r>
+            <w:proofErr w:type="spellStart"/>
+            <w:r>
+              <w:rPr>
+                <w:rFonts w:ascii="Consolas" w:hAnsi="Consolas"/>
+                <w:sz w:val="20"/>
+                <w:szCs w:val="20"/>
+              </w:rPr>
+              <w:t>v_total_amount</w:t>
+            </w:r>
+            <w:proofErr w:type="spellEnd"/>
           </w:p>
           <w:p>
             <w:pPr>
@@ -9336,7 +10498,43 @@
                 <w:sz w:val="20"/>
                 <w:szCs w:val="20"/>
               </w:rPr>
-              <w:t xml:space="preserve">            WHERE KONYV_ID = v_books(i)</w:t>
+              <w:t xml:space="preserve">            WHERE KONYV_ID = </w:t>
+            </w:r>
+            <w:proofErr w:type="spellStart"/>
+            <w:r>
+              <w:rPr>
+                <w:rFonts w:ascii="Consolas" w:hAnsi="Consolas"/>
+                <w:sz w:val="20"/>
+                <w:szCs w:val="20"/>
+              </w:rPr>
+              <w:t>v_books</w:t>
+            </w:r>
+            <w:proofErr w:type="spellEnd"/>
+            <w:r>
+              <w:rPr>
+                <w:rFonts w:ascii="Consolas" w:hAnsi="Consolas"/>
+                <w:sz w:val="20"/>
+                <w:szCs w:val="20"/>
+              </w:rPr>
+              <w:t>(</w:t>
+            </w:r>
+            <w:proofErr w:type="spellStart"/>
+            <w:r>
+              <w:rPr>
+                <w:rFonts w:ascii="Consolas" w:hAnsi="Consolas"/>
+                <w:sz w:val="20"/>
+                <w:szCs w:val="20"/>
+              </w:rPr>
+              <w:t>i</w:t>
+            </w:r>
+            <w:proofErr w:type="spellEnd"/>
+            <w:r>
+              <w:rPr>
+                <w:rFonts w:ascii="Consolas" w:hAnsi="Consolas"/>
+                <w:sz w:val="20"/>
+                <w:szCs w:val="20"/>
+              </w:rPr>
+              <w:t>)</w:t>
             </w:r>
           </w:p>
           <w:p>
@@ -9379,7 +10577,25 @@
                 <w:sz w:val="20"/>
                 <w:szCs w:val="20"/>
               </w:rPr>
-              <w:t xml:space="preserve">            IF v_total_amount &lt;= 10 THEN</w:t>
+              <w:t xml:space="preserve">            IF </w:t>
+            </w:r>
+            <w:proofErr w:type="spellStart"/>
+            <w:r>
+              <w:rPr>
+                <w:rFonts w:ascii="Consolas" w:hAnsi="Consolas"/>
+                <w:sz w:val="20"/>
+                <w:szCs w:val="20"/>
+              </w:rPr>
+              <w:t>v_total_amount</w:t>
+            </w:r>
+            <w:proofErr w:type="spellEnd"/>
+            <w:r>
+              <w:rPr>
+                <w:rFonts w:ascii="Consolas" w:hAnsi="Consolas"/>
+                <w:sz w:val="20"/>
+                <w:szCs w:val="20"/>
+              </w:rPr>
+              <w:t xml:space="preserve"> &lt;= 10 THEN</w:t>
             </w:r>
           </w:p>
           <w:p>
@@ -9430,7 +10646,43 @@
                 <w:sz w:val="20"/>
                 <w:szCs w:val="20"/>
               </w:rPr>
-              <w:t xml:space="preserve">                WHERE ID = v_books(i);</w:t>
+              <w:t xml:space="preserve">                WHERE ID = </w:t>
+            </w:r>
+            <w:proofErr w:type="spellStart"/>
+            <w:r>
+              <w:rPr>
+                <w:rFonts w:ascii="Consolas" w:hAnsi="Consolas"/>
+                <w:sz w:val="20"/>
+                <w:szCs w:val="20"/>
+              </w:rPr>
+              <w:t>v_books</w:t>
+            </w:r>
+            <w:proofErr w:type="spellEnd"/>
+            <w:r>
+              <w:rPr>
+                <w:rFonts w:ascii="Consolas" w:hAnsi="Consolas"/>
+                <w:sz w:val="20"/>
+                <w:szCs w:val="20"/>
+              </w:rPr>
+              <w:t>(</w:t>
+            </w:r>
+            <w:proofErr w:type="spellStart"/>
+            <w:r>
+              <w:rPr>
+                <w:rFonts w:ascii="Consolas" w:hAnsi="Consolas"/>
+                <w:sz w:val="20"/>
+                <w:szCs w:val="20"/>
+              </w:rPr>
+              <w:t>i</w:t>
+            </w:r>
+            <w:proofErr w:type="spellEnd"/>
+            <w:r>
+              <w:rPr>
+                <w:rFonts w:ascii="Consolas" w:hAnsi="Consolas"/>
+                <w:sz w:val="20"/>
+                <w:szCs w:val="20"/>
+              </w:rPr>
+              <w:t>);</w:t>
             </w:r>
           </w:p>
           <w:p>
@@ -9498,7 +10750,43 @@
                 <w:sz w:val="20"/>
                 <w:szCs w:val="20"/>
               </w:rPr>
-              <w:t xml:space="preserve">                WHERE ID = v_books(i);</w:t>
+              <w:t xml:space="preserve">                WHERE ID = </w:t>
+            </w:r>
+            <w:proofErr w:type="spellStart"/>
+            <w:r>
+              <w:rPr>
+                <w:rFonts w:ascii="Consolas" w:hAnsi="Consolas"/>
+                <w:sz w:val="20"/>
+                <w:szCs w:val="20"/>
+              </w:rPr>
+              <w:t>v_books</w:t>
+            </w:r>
+            <w:proofErr w:type="spellEnd"/>
+            <w:r>
+              <w:rPr>
+                <w:rFonts w:ascii="Consolas" w:hAnsi="Consolas"/>
+                <w:sz w:val="20"/>
+                <w:szCs w:val="20"/>
+              </w:rPr>
+              <w:t>(</w:t>
+            </w:r>
+            <w:proofErr w:type="spellStart"/>
+            <w:r>
+              <w:rPr>
+                <w:rFonts w:ascii="Consolas" w:hAnsi="Consolas"/>
+                <w:sz w:val="20"/>
+                <w:szCs w:val="20"/>
+              </w:rPr>
+              <w:t>i</w:t>
+            </w:r>
+            <w:proofErr w:type="spellEnd"/>
+            <w:r>
+              <w:rPr>
+                <w:rFonts w:ascii="Consolas" w:hAnsi="Consolas"/>
+                <w:sz w:val="20"/>
+                <w:szCs w:val="20"/>
+              </w:rPr>
+              <w:t>);</w:t>
             </w:r>
           </w:p>
           <w:p>
@@ -9629,8 +10917,18 @@
                 <w:sz w:val="20"/>
                 <w:szCs w:val="20"/>
               </w:rPr>
-              <w:t>create or replace TRIGGER update_torzsvasarlo</w:t>
-            </w:r>
+              <w:t xml:space="preserve">create or replace TRIGGER </w:t>
+            </w:r>
+            <w:proofErr w:type="spellStart"/>
+            <w:r>
+              <w:rPr>
+                <w:rFonts w:ascii="Consolas" w:hAnsi="Consolas"/>
+                <w:sz w:val="20"/>
+                <w:szCs w:val="20"/>
+              </w:rPr>
+              <w:t>update_torzsvasarlo</w:t>
+            </w:r>
+            <w:proofErr w:type="spellEnd"/>
           </w:p>
           <w:p>
             <w:pPr>
@@ -9680,7 +10978,25 @@
                 <w:sz w:val="20"/>
                 <w:szCs w:val="20"/>
               </w:rPr>
-              <w:t xml:space="preserve">    CURSOR c_vasarlasok IS</w:t>
+              <w:t xml:space="preserve">    CURSOR </w:t>
+            </w:r>
+            <w:proofErr w:type="spellStart"/>
+            <w:r>
+              <w:rPr>
+                <w:rFonts w:ascii="Consolas" w:hAnsi="Consolas"/>
+                <w:sz w:val="20"/>
+                <w:szCs w:val="20"/>
+              </w:rPr>
+              <w:t>c_vasarlasok</w:t>
+            </w:r>
+            <w:proofErr w:type="spellEnd"/>
+            <w:r>
+              <w:rPr>
+                <w:rFonts w:ascii="Consolas" w:hAnsi="Consolas"/>
+                <w:sz w:val="20"/>
+                <w:szCs w:val="20"/>
+              </w:rPr>
+              <w:t xml:space="preserve"> IS</w:t>
             </w:r>
           </w:p>
           <w:p>
@@ -9765,8 +11081,36 @@
                 <w:sz w:val="20"/>
                 <w:szCs w:val="20"/>
               </w:rPr>
-              <w:t xml:space="preserve">    FOR vasarlas_rec IN c_vasarlasok</w:t>
-            </w:r>
+              <w:t xml:space="preserve">    FOR </w:t>
+            </w:r>
+            <w:proofErr w:type="spellStart"/>
+            <w:r>
+              <w:rPr>
+                <w:rFonts w:ascii="Consolas" w:hAnsi="Consolas"/>
+                <w:sz w:val="20"/>
+                <w:szCs w:val="20"/>
+              </w:rPr>
+              <w:t>vasarlas_rec</w:t>
+            </w:r>
+            <w:proofErr w:type="spellEnd"/>
+            <w:r>
+              <w:rPr>
+                <w:rFonts w:ascii="Consolas" w:hAnsi="Consolas"/>
+                <w:sz w:val="20"/>
+                <w:szCs w:val="20"/>
+              </w:rPr>
+              <w:t xml:space="preserve"> IN </w:t>
+            </w:r>
+            <w:proofErr w:type="spellStart"/>
+            <w:r>
+              <w:rPr>
+                <w:rFonts w:ascii="Consolas" w:hAnsi="Consolas"/>
+                <w:sz w:val="20"/>
+                <w:szCs w:val="20"/>
+              </w:rPr>
+              <w:t>c_vasarlasok</w:t>
+            </w:r>
+            <w:proofErr w:type="spellEnd"/>
           </w:p>
           <w:p>
             <w:pPr>
@@ -9799,7 +11143,16 @@
                 <w:sz w:val="20"/>
                 <w:szCs w:val="20"/>
               </w:rPr>
-              <w:t xml:space="preserve">        IF vasarlas_</w:t>
+              <w:t xml:space="preserve">        IF </w:t>
+            </w:r>
+            <w:proofErr w:type="spellStart"/>
+            <w:r>
+              <w:rPr>
+                <w:rFonts w:ascii="Consolas" w:hAnsi="Consolas"/>
+                <w:sz w:val="20"/>
+                <w:szCs w:val="20"/>
+              </w:rPr>
+              <w:t>vasarlas_</w:t>
             </w:r>
             <w:proofErr w:type="gramStart"/>
             <w:r>
@@ -9817,7 +11170,16 @@
                 <w:sz w:val="20"/>
                 <w:szCs w:val="20"/>
               </w:rPr>
-              <w:t>_DARAB &gt;= 5 THEN</w:t>
+              <w:t>_DARAB</w:t>
+            </w:r>
+            <w:proofErr w:type="spellEnd"/>
+            <w:r>
+              <w:rPr>
+                <w:rFonts w:ascii="Consolas" w:hAnsi="Consolas"/>
+                <w:sz w:val="20"/>
+                <w:szCs w:val="20"/>
+              </w:rPr>
+              <w:t xml:space="preserve"> &gt;= 5 THEN</w:t>
             </w:r>
           </w:p>
           <w:p>
@@ -9868,7 +11230,16 @@
                 <w:sz w:val="20"/>
                 <w:szCs w:val="20"/>
               </w:rPr>
-              <w:t xml:space="preserve">            WHERE ID = vasarlas_</w:t>
+              <w:t xml:space="preserve">            WHERE ID = </w:t>
+            </w:r>
+            <w:proofErr w:type="spellStart"/>
+            <w:r>
+              <w:rPr>
+                <w:rFonts w:ascii="Consolas" w:hAnsi="Consolas"/>
+                <w:sz w:val="20"/>
+                <w:szCs w:val="20"/>
+              </w:rPr>
+              <w:t>vasarlas_</w:t>
             </w:r>
             <w:proofErr w:type="gramStart"/>
             <w:r>
@@ -9886,7 +11257,16 @@
                 <w:sz w:val="20"/>
                 <w:szCs w:val="20"/>
               </w:rPr>
-              <w:t>_ID;</w:t>
+              <w:t>_ID</w:t>
+            </w:r>
+            <w:proofErr w:type="spellEnd"/>
+            <w:r>
+              <w:rPr>
+                <w:rFonts w:ascii="Consolas" w:hAnsi="Consolas"/>
+                <w:sz w:val="20"/>
+                <w:szCs w:val="20"/>
+              </w:rPr>
+              <w:t>;</w:t>
             </w:r>
           </w:p>
           <w:p>
@@ -9957,10 +11337,12 @@
         <w:pStyle w:val="Cmsor2"/>
         <w:spacing w:after="240"/>
       </w:pPr>
+      <w:proofErr w:type="spellStart"/>
       <w:r>
         <w:lastRenderedPageBreak/>
         <w:t>Függvények</w:t>
       </w:r>
+      <w:proofErr w:type="spellEnd"/>
     </w:p>
     <w:tbl>
       <w:tblPr>
@@ -10025,7 +11407,16 @@
                 <w:sz w:val="20"/>
                 <w:szCs w:val="20"/>
               </w:rPr>
-              <w:t>create or replace FUNCTION update_</w:t>
+              <w:t xml:space="preserve">create or replace FUNCTION </w:t>
+            </w:r>
+            <w:proofErr w:type="spellStart"/>
+            <w:r>
+              <w:rPr>
+                <w:rFonts w:ascii="Consolas" w:hAnsi="Consolas"/>
+                <w:sz w:val="20"/>
+                <w:szCs w:val="20"/>
+              </w:rPr>
+              <w:t>update_</w:t>
             </w:r>
             <w:proofErr w:type="gramStart"/>
             <w:r>
@@ -10034,8 +11425,18 @@
                 <w:sz w:val="20"/>
                 <w:szCs w:val="20"/>
               </w:rPr>
-              <w:t>keszlet(</w:t>
-            </w:r>
+              <w:t>keszlet</w:t>
+            </w:r>
+            <w:proofErr w:type="spellEnd"/>
+            <w:r>
+              <w:rPr>
+                <w:rFonts w:ascii="Consolas" w:hAnsi="Consolas"/>
+                <w:sz w:val="20"/>
+                <w:szCs w:val="20"/>
+              </w:rPr>
+              <w:t>(</w:t>
+            </w:r>
+            <w:proofErr w:type="spellStart"/>
             <w:proofErr w:type="gramEnd"/>
             <w:r>
               <w:rPr>
@@ -10043,7 +11444,34 @@
                 <w:sz w:val="20"/>
                 <w:szCs w:val="20"/>
               </w:rPr>
-              <w:t>p_konyv_id NUMBER, p_mennyiseg NUMBER)</w:t>
+              <w:t>p_konyv_id</w:t>
+            </w:r>
+            <w:proofErr w:type="spellEnd"/>
+            <w:r>
+              <w:rPr>
+                <w:rFonts w:ascii="Consolas" w:hAnsi="Consolas"/>
+                <w:sz w:val="20"/>
+                <w:szCs w:val="20"/>
+              </w:rPr>
+              <w:t xml:space="preserve"> NUMBER, </w:t>
+            </w:r>
+            <w:proofErr w:type="spellStart"/>
+            <w:r>
+              <w:rPr>
+                <w:rFonts w:ascii="Consolas" w:hAnsi="Consolas"/>
+                <w:sz w:val="20"/>
+                <w:szCs w:val="20"/>
+              </w:rPr>
+              <w:t>p_mennyiseg</w:t>
+            </w:r>
+            <w:proofErr w:type="spellEnd"/>
+            <w:r>
+              <w:rPr>
+                <w:rFonts w:ascii="Consolas" w:hAnsi="Consolas"/>
+                <w:sz w:val="20"/>
+                <w:szCs w:val="20"/>
+              </w:rPr>
+              <w:t xml:space="preserve"> NUMBER)</w:t>
             </w:r>
           </w:p>
           <w:p>
@@ -10112,7 +11540,43 @@
                 <w:sz w:val="20"/>
                 <w:szCs w:val="20"/>
               </w:rPr>
-              <w:t xml:space="preserve">    UPDATE KESZLET SET MENNYISEG = MENNYISEG - p_mennyiseg WHERE KONYV_ID = p_konyv_id and ROWNUM = 1;</w:t>
+              <w:t xml:space="preserve">    UPDATE KESZLET SET MENNYISEG = MENNYISEG - </w:t>
+            </w:r>
+            <w:proofErr w:type="spellStart"/>
+            <w:r>
+              <w:rPr>
+                <w:rFonts w:ascii="Consolas" w:hAnsi="Consolas"/>
+                <w:sz w:val="20"/>
+                <w:szCs w:val="20"/>
+              </w:rPr>
+              <w:t>p_mennyiseg</w:t>
+            </w:r>
+            <w:proofErr w:type="spellEnd"/>
+            <w:r>
+              <w:rPr>
+                <w:rFonts w:ascii="Consolas" w:hAnsi="Consolas"/>
+                <w:sz w:val="20"/>
+                <w:szCs w:val="20"/>
+              </w:rPr>
+              <w:t xml:space="preserve"> WHERE KONYV_ID = </w:t>
+            </w:r>
+            <w:proofErr w:type="spellStart"/>
+            <w:r>
+              <w:rPr>
+                <w:rFonts w:ascii="Consolas" w:hAnsi="Consolas"/>
+                <w:sz w:val="20"/>
+                <w:szCs w:val="20"/>
+              </w:rPr>
+              <w:t>p_konyv_id</w:t>
+            </w:r>
+            <w:proofErr w:type="spellEnd"/>
+            <w:r>
+              <w:rPr>
+                <w:rFonts w:ascii="Consolas" w:hAnsi="Consolas"/>
+                <w:sz w:val="20"/>
+                <w:szCs w:val="20"/>
+              </w:rPr>
+              <w:t xml:space="preserve"> and ROWNUM = 1;</w:t>
             </w:r>
           </w:p>
           <w:p>
@@ -10276,7 +11740,25 @@
                 <w:sz w:val="20"/>
                 <w:szCs w:val="20"/>
               </w:rPr>
-              <w:t>END update_keszlet;</w:t>
+              <w:t xml:space="preserve">END </w:t>
+            </w:r>
+            <w:proofErr w:type="spellStart"/>
+            <w:r>
+              <w:rPr>
+                <w:rFonts w:ascii="Consolas" w:hAnsi="Consolas"/>
+                <w:sz w:val="20"/>
+                <w:szCs w:val="20"/>
+              </w:rPr>
+              <w:t>update_keszlet</w:t>
+            </w:r>
+            <w:proofErr w:type="spellEnd"/>
+            <w:r>
+              <w:rPr>
+                <w:rFonts w:ascii="Consolas" w:hAnsi="Consolas"/>
+                <w:sz w:val="20"/>
+                <w:szCs w:val="20"/>
+              </w:rPr>
+              <w:t>;</w:t>
             </w:r>
           </w:p>
         </w:tc>
@@ -10331,7 +11813,16 @@
                 <w:sz w:val="20"/>
                 <w:szCs w:val="20"/>
               </w:rPr>
-              <w:t>create or replace FUNCTION get_item_</w:t>
+              <w:t xml:space="preserve">create or replace FUNCTION </w:t>
+            </w:r>
+            <w:proofErr w:type="spellStart"/>
+            <w:r>
+              <w:rPr>
+                <w:rFonts w:ascii="Consolas" w:hAnsi="Consolas"/>
+                <w:sz w:val="20"/>
+                <w:szCs w:val="20"/>
+              </w:rPr>
+              <w:t>get_item_</w:t>
             </w:r>
             <w:proofErr w:type="gramStart"/>
             <w:r>
@@ -10340,8 +11831,18 @@
                 <w:sz w:val="20"/>
                 <w:szCs w:val="20"/>
               </w:rPr>
-              <w:t>stock(</w:t>
-            </w:r>
+              <w:t>stock</w:t>
+            </w:r>
+            <w:proofErr w:type="spellEnd"/>
+            <w:r>
+              <w:rPr>
+                <w:rFonts w:ascii="Consolas" w:hAnsi="Consolas"/>
+                <w:sz w:val="20"/>
+                <w:szCs w:val="20"/>
+              </w:rPr>
+              <w:t>(</w:t>
+            </w:r>
+            <w:proofErr w:type="spellStart"/>
             <w:proofErr w:type="gramEnd"/>
             <w:r>
               <w:rPr>
@@ -10349,7 +11850,34 @@
                 <w:sz w:val="20"/>
                 <w:szCs w:val="20"/>
               </w:rPr>
-              <w:t>p_item_id NUMBER, p_cursor OUT SYS_REFCURSOR)</w:t>
+              <w:t>p_item_id</w:t>
+            </w:r>
+            <w:proofErr w:type="spellEnd"/>
+            <w:r>
+              <w:rPr>
+                <w:rFonts w:ascii="Consolas" w:hAnsi="Consolas"/>
+                <w:sz w:val="20"/>
+                <w:szCs w:val="20"/>
+              </w:rPr>
+              <w:t xml:space="preserve"> NUMBER, </w:t>
+            </w:r>
+            <w:proofErr w:type="spellStart"/>
+            <w:r>
+              <w:rPr>
+                <w:rFonts w:ascii="Consolas" w:hAnsi="Consolas"/>
+                <w:sz w:val="20"/>
+                <w:szCs w:val="20"/>
+              </w:rPr>
+              <w:t>p_cursor</w:t>
+            </w:r>
+            <w:proofErr w:type="spellEnd"/>
+            <w:r>
+              <w:rPr>
+                <w:rFonts w:ascii="Consolas" w:hAnsi="Consolas"/>
+                <w:sz w:val="20"/>
+                <w:szCs w:val="20"/>
+              </w:rPr>
+              <w:t xml:space="preserve"> OUT SYS_REFCURSOR)</w:t>
             </w:r>
           </w:p>
           <w:p>
@@ -10400,59 +11928,196 @@
                 <w:sz w:val="20"/>
                 <w:szCs w:val="20"/>
               </w:rPr>
-              <w:t xml:space="preserve">    OPEN p_cursor FOR</w:t>
-            </w:r>
-          </w:p>
-          <w:p>
-            <w:pPr>
-              <w:rPr>
-                <w:rFonts w:ascii="Consolas" w:hAnsi="Consolas"/>
-                <w:sz w:val="20"/>
-                <w:szCs w:val="20"/>
-              </w:rPr>
-            </w:pPr>
-            <w:r>
-              <w:rPr>
-                <w:rFonts w:ascii="Consolas" w:hAnsi="Consolas"/>
-                <w:sz w:val="20"/>
-                <w:szCs w:val="20"/>
-              </w:rPr>
-              <w:t xml:space="preserve">        SELECT aruhaz_id, a.cim AS aruhaz_cim, konyv_id, mennyiseg</w:t>
-            </w:r>
-          </w:p>
-          <w:p>
-            <w:pPr>
-              <w:rPr>
-                <w:rFonts w:ascii="Consolas" w:hAnsi="Consolas"/>
-                <w:sz w:val="20"/>
-                <w:szCs w:val="20"/>
-              </w:rPr>
-            </w:pPr>
-            <w:r>
-              <w:rPr>
-                <w:rFonts w:ascii="Consolas" w:hAnsi="Consolas"/>
-                <w:sz w:val="20"/>
-                <w:szCs w:val="20"/>
-              </w:rPr>
-              <w:t xml:space="preserve">        FROM keszlet k</w:t>
-            </w:r>
-          </w:p>
-          <w:p>
-            <w:pPr>
-              <w:rPr>
-                <w:rFonts w:ascii="Consolas" w:hAnsi="Consolas"/>
-                <w:sz w:val="20"/>
-                <w:szCs w:val="20"/>
-              </w:rPr>
-            </w:pPr>
-            <w:r>
-              <w:rPr>
-                <w:rFonts w:ascii="Consolas" w:hAnsi="Consolas"/>
-                <w:sz w:val="20"/>
-                <w:szCs w:val="20"/>
-              </w:rPr>
-              <w:t xml:space="preserve">        LEFT JOIN aruhaz a ON </w:t>
-            </w:r>
+              <w:t xml:space="preserve">    OPEN </w:t>
+            </w:r>
+            <w:proofErr w:type="spellStart"/>
+            <w:r>
+              <w:rPr>
+                <w:rFonts w:ascii="Consolas" w:hAnsi="Consolas"/>
+                <w:sz w:val="20"/>
+                <w:szCs w:val="20"/>
+              </w:rPr>
+              <w:t>p_cursor</w:t>
+            </w:r>
+            <w:proofErr w:type="spellEnd"/>
+            <w:r>
+              <w:rPr>
+                <w:rFonts w:ascii="Consolas" w:hAnsi="Consolas"/>
+                <w:sz w:val="20"/>
+                <w:szCs w:val="20"/>
+              </w:rPr>
+              <w:t xml:space="preserve"> FOR</w:t>
+            </w:r>
+          </w:p>
+          <w:p>
+            <w:pPr>
+              <w:rPr>
+                <w:rFonts w:ascii="Consolas" w:hAnsi="Consolas"/>
+                <w:sz w:val="20"/>
+                <w:szCs w:val="20"/>
+              </w:rPr>
+            </w:pPr>
+            <w:r>
+              <w:rPr>
+                <w:rFonts w:ascii="Consolas" w:hAnsi="Consolas"/>
+                <w:sz w:val="20"/>
+                <w:szCs w:val="20"/>
+              </w:rPr>
+              <w:t xml:space="preserve">        SELECT </w:t>
+            </w:r>
+            <w:proofErr w:type="spellStart"/>
+            <w:r>
+              <w:rPr>
+                <w:rFonts w:ascii="Consolas" w:hAnsi="Consolas"/>
+                <w:sz w:val="20"/>
+                <w:szCs w:val="20"/>
+              </w:rPr>
+              <w:t>aruhaz_id</w:t>
+            </w:r>
+            <w:proofErr w:type="spellEnd"/>
+            <w:r>
+              <w:rPr>
+                <w:rFonts w:ascii="Consolas" w:hAnsi="Consolas"/>
+                <w:sz w:val="20"/>
+                <w:szCs w:val="20"/>
+              </w:rPr>
+              <w:t xml:space="preserve">, </w:t>
+            </w:r>
+            <w:proofErr w:type="spellStart"/>
+            <w:r>
+              <w:rPr>
+                <w:rFonts w:ascii="Consolas" w:hAnsi="Consolas"/>
+                <w:sz w:val="20"/>
+                <w:szCs w:val="20"/>
+              </w:rPr>
+              <w:t>a.cim</w:t>
+            </w:r>
+            <w:proofErr w:type="spellEnd"/>
+            <w:r>
+              <w:rPr>
+                <w:rFonts w:ascii="Consolas" w:hAnsi="Consolas"/>
+                <w:sz w:val="20"/>
+                <w:szCs w:val="20"/>
+              </w:rPr>
+              <w:t xml:space="preserve"> AS </w:t>
+            </w:r>
+            <w:proofErr w:type="spellStart"/>
+            <w:r>
+              <w:rPr>
+                <w:rFonts w:ascii="Consolas" w:hAnsi="Consolas"/>
+                <w:sz w:val="20"/>
+                <w:szCs w:val="20"/>
+              </w:rPr>
+              <w:t>aruhaz_cim</w:t>
+            </w:r>
+            <w:proofErr w:type="spellEnd"/>
+            <w:r>
+              <w:rPr>
+                <w:rFonts w:ascii="Consolas" w:hAnsi="Consolas"/>
+                <w:sz w:val="20"/>
+                <w:szCs w:val="20"/>
+              </w:rPr>
+              <w:t xml:space="preserve">, </w:t>
+            </w:r>
+            <w:proofErr w:type="spellStart"/>
+            <w:r>
+              <w:rPr>
+                <w:rFonts w:ascii="Consolas" w:hAnsi="Consolas"/>
+                <w:sz w:val="20"/>
+                <w:szCs w:val="20"/>
+              </w:rPr>
+              <w:t>konyv_id</w:t>
+            </w:r>
+            <w:proofErr w:type="spellEnd"/>
+            <w:r>
+              <w:rPr>
+                <w:rFonts w:ascii="Consolas" w:hAnsi="Consolas"/>
+                <w:sz w:val="20"/>
+                <w:szCs w:val="20"/>
+              </w:rPr>
+              <w:t xml:space="preserve">, </w:t>
+            </w:r>
+            <w:proofErr w:type="spellStart"/>
+            <w:r>
+              <w:rPr>
+                <w:rFonts w:ascii="Consolas" w:hAnsi="Consolas"/>
+                <w:sz w:val="20"/>
+                <w:szCs w:val="20"/>
+              </w:rPr>
+              <w:t>mennyiseg</w:t>
+            </w:r>
+            <w:proofErr w:type="spellEnd"/>
+          </w:p>
+          <w:p>
+            <w:pPr>
+              <w:rPr>
+                <w:rFonts w:ascii="Consolas" w:hAnsi="Consolas"/>
+                <w:sz w:val="20"/>
+                <w:szCs w:val="20"/>
+              </w:rPr>
+            </w:pPr>
+            <w:r>
+              <w:rPr>
+                <w:rFonts w:ascii="Consolas" w:hAnsi="Consolas"/>
+                <w:sz w:val="20"/>
+                <w:szCs w:val="20"/>
+              </w:rPr>
+              <w:t xml:space="preserve">        FROM </w:t>
+            </w:r>
+            <w:proofErr w:type="spellStart"/>
+            <w:r>
+              <w:rPr>
+                <w:rFonts w:ascii="Consolas" w:hAnsi="Consolas"/>
+                <w:sz w:val="20"/>
+                <w:szCs w:val="20"/>
+              </w:rPr>
+              <w:t>keszlet</w:t>
+            </w:r>
+            <w:proofErr w:type="spellEnd"/>
+            <w:r>
+              <w:rPr>
+                <w:rFonts w:ascii="Consolas" w:hAnsi="Consolas"/>
+                <w:sz w:val="20"/>
+                <w:szCs w:val="20"/>
+              </w:rPr>
+              <w:t xml:space="preserve"> k</w:t>
+            </w:r>
+          </w:p>
+          <w:p>
+            <w:pPr>
+              <w:rPr>
+                <w:rFonts w:ascii="Consolas" w:hAnsi="Consolas"/>
+                <w:sz w:val="20"/>
+                <w:szCs w:val="20"/>
+              </w:rPr>
+            </w:pPr>
+            <w:r>
+              <w:rPr>
+                <w:rFonts w:ascii="Consolas" w:hAnsi="Consolas"/>
+                <w:sz w:val="20"/>
+                <w:szCs w:val="20"/>
+              </w:rPr>
+              <w:t xml:space="preserve">        LEFT JOIN </w:t>
+            </w:r>
+            <w:proofErr w:type="spellStart"/>
+            <w:r>
+              <w:rPr>
+                <w:rFonts w:ascii="Consolas" w:hAnsi="Consolas"/>
+                <w:sz w:val="20"/>
+                <w:szCs w:val="20"/>
+              </w:rPr>
+              <w:t>aruhaz</w:t>
+            </w:r>
+            <w:proofErr w:type="spellEnd"/>
+            <w:r>
+              <w:rPr>
+                <w:rFonts w:ascii="Consolas" w:hAnsi="Consolas"/>
+                <w:sz w:val="20"/>
+                <w:szCs w:val="20"/>
+              </w:rPr>
+              <w:t xml:space="preserve"> a ON </w:t>
+            </w:r>
+            <w:proofErr w:type="spellStart"/>
             <w:proofErr w:type="gramStart"/>
             <w:r>
               <w:rPr>
@@ -10469,67 +12134,148 @@
                 <w:sz w:val="20"/>
                 <w:szCs w:val="20"/>
               </w:rPr>
-              <w:t>_id = a.id</w:t>
-            </w:r>
-          </w:p>
-          <w:p>
-            <w:pPr>
-              <w:rPr>
-                <w:rFonts w:ascii="Consolas" w:hAnsi="Consolas"/>
-                <w:sz w:val="20"/>
-                <w:szCs w:val="20"/>
-              </w:rPr>
-            </w:pPr>
-            <w:r>
-              <w:rPr>
-                <w:rFonts w:ascii="Consolas" w:hAnsi="Consolas"/>
-                <w:sz w:val="20"/>
-                <w:szCs w:val="20"/>
-              </w:rPr>
-              <w:t xml:space="preserve">        WHERE konyv_id = p_item_id;</w:t>
-            </w:r>
-          </w:p>
-          <w:p>
-            <w:pPr>
-              <w:rPr>
-                <w:rFonts w:ascii="Consolas" w:hAnsi="Consolas"/>
-                <w:sz w:val="20"/>
-                <w:szCs w:val="20"/>
-              </w:rPr>
-            </w:pPr>
-          </w:p>
-          <w:p>
-            <w:pPr>
-              <w:rPr>
-                <w:rFonts w:ascii="Consolas" w:hAnsi="Consolas"/>
-                <w:sz w:val="20"/>
-                <w:szCs w:val="20"/>
-              </w:rPr>
-            </w:pPr>
-            <w:r>
-              <w:rPr>
-                <w:rFonts w:ascii="Consolas" w:hAnsi="Consolas"/>
-                <w:sz w:val="20"/>
-                <w:szCs w:val="20"/>
-              </w:rPr>
-              <w:t xml:space="preserve">    RETURN p_cursor;</w:t>
-            </w:r>
-          </w:p>
-          <w:p>
-            <w:pPr>
-              <w:rPr>
-                <w:rFonts w:ascii="Consolas" w:hAnsi="Consolas"/>
-                <w:sz w:val="20"/>
-                <w:szCs w:val="20"/>
-              </w:rPr>
-            </w:pPr>
-            <w:r>
-              <w:rPr>
-                <w:rFonts w:ascii="Consolas" w:hAnsi="Consolas"/>
-                <w:sz w:val="20"/>
-                <w:szCs w:val="20"/>
-              </w:rPr>
-              <w:t>END get_item_stock;</w:t>
+              <w:t>_id</w:t>
+            </w:r>
+            <w:proofErr w:type="spellEnd"/>
+            <w:r>
+              <w:rPr>
+                <w:rFonts w:ascii="Consolas" w:hAnsi="Consolas"/>
+                <w:sz w:val="20"/>
+                <w:szCs w:val="20"/>
+              </w:rPr>
+              <w:t xml:space="preserve"> = a.id</w:t>
+            </w:r>
+          </w:p>
+          <w:p>
+            <w:pPr>
+              <w:rPr>
+                <w:rFonts w:ascii="Consolas" w:hAnsi="Consolas"/>
+                <w:sz w:val="20"/>
+                <w:szCs w:val="20"/>
+              </w:rPr>
+            </w:pPr>
+            <w:r>
+              <w:rPr>
+                <w:rFonts w:ascii="Consolas" w:hAnsi="Consolas"/>
+                <w:sz w:val="20"/>
+                <w:szCs w:val="20"/>
+              </w:rPr>
+              <w:t xml:space="preserve">        WHERE </w:t>
+            </w:r>
+            <w:proofErr w:type="spellStart"/>
+            <w:r>
+              <w:rPr>
+                <w:rFonts w:ascii="Consolas" w:hAnsi="Consolas"/>
+                <w:sz w:val="20"/>
+                <w:szCs w:val="20"/>
+              </w:rPr>
+              <w:t>konyv_id</w:t>
+            </w:r>
+            <w:proofErr w:type="spellEnd"/>
+            <w:r>
+              <w:rPr>
+                <w:rFonts w:ascii="Consolas" w:hAnsi="Consolas"/>
+                <w:sz w:val="20"/>
+                <w:szCs w:val="20"/>
+              </w:rPr>
+              <w:t xml:space="preserve"> = </w:t>
+            </w:r>
+            <w:proofErr w:type="spellStart"/>
+            <w:r>
+              <w:rPr>
+                <w:rFonts w:ascii="Consolas" w:hAnsi="Consolas"/>
+                <w:sz w:val="20"/>
+                <w:szCs w:val="20"/>
+              </w:rPr>
+              <w:t>p_item_id</w:t>
+            </w:r>
+            <w:proofErr w:type="spellEnd"/>
+            <w:r>
+              <w:rPr>
+                <w:rFonts w:ascii="Consolas" w:hAnsi="Consolas"/>
+                <w:sz w:val="20"/>
+                <w:szCs w:val="20"/>
+              </w:rPr>
+              <w:t>;</w:t>
+            </w:r>
+          </w:p>
+          <w:p>
+            <w:pPr>
+              <w:rPr>
+                <w:rFonts w:ascii="Consolas" w:hAnsi="Consolas"/>
+                <w:sz w:val="20"/>
+                <w:szCs w:val="20"/>
+              </w:rPr>
+            </w:pPr>
+          </w:p>
+          <w:p>
+            <w:pPr>
+              <w:rPr>
+                <w:rFonts w:ascii="Consolas" w:hAnsi="Consolas"/>
+                <w:sz w:val="20"/>
+                <w:szCs w:val="20"/>
+              </w:rPr>
+            </w:pPr>
+            <w:r>
+              <w:rPr>
+                <w:rFonts w:ascii="Consolas" w:hAnsi="Consolas"/>
+                <w:sz w:val="20"/>
+                <w:szCs w:val="20"/>
+              </w:rPr>
+              <w:t xml:space="preserve">    RETURN </w:t>
+            </w:r>
+            <w:proofErr w:type="spellStart"/>
+            <w:r>
+              <w:rPr>
+                <w:rFonts w:ascii="Consolas" w:hAnsi="Consolas"/>
+                <w:sz w:val="20"/>
+                <w:szCs w:val="20"/>
+              </w:rPr>
+              <w:t>p_cursor</w:t>
+            </w:r>
+            <w:proofErr w:type="spellEnd"/>
+            <w:r>
+              <w:rPr>
+                <w:rFonts w:ascii="Consolas" w:hAnsi="Consolas"/>
+                <w:sz w:val="20"/>
+                <w:szCs w:val="20"/>
+              </w:rPr>
+              <w:t>;</w:t>
+            </w:r>
+          </w:p>
+          <w:p>
+            <w:pPr>
+              <w:rPr>
+                <w:rFonts w:ascii="Consolas" w:hAnsi="Consolas"/>
+                <w:sz w:val="20"/>
+                <w:szCs w:val="20"/>
+              </w:rPr>
+            </w:pPr>
+            <w:r>
+              <w:rPr>
+                <w:rFonts w:ascii="Consolas" w:hAnsi="Consolas"/>
+                <w:sz w:val="20"/>
+                <w:szCs w:val="20"/>
+              </w:rPr>
+              <w:t xml:space="preserve">END </w:t>
+            </w:r>
+            <w:proofErr w:type="spellStart"/>
+            <w:r>
+              <w:rPr>
+                <w:rFonts w:ascii="Consolas" w:hAnsi="Consolas"/>
+                <w:sz w:val="20"/>
+                <w:szCs w:val="20"/>
+              </w:rPr>
+              <w:t>get_item_stock</w:t>
+            </w:r>
+            <w:proofErr w:type="spellEnd"/>
+            <w:r>
+              <w:rPr>
+                <w:rFonts w:ascii="Consolas" w:hAnsi="Consolas"/>
+                <w:sz w:val="20"/>
+                <w:szCs w:val="20"/>
+              </w:rPr>
+              <w:t>;</w:t>
             </w:r>
           </w:p>
         </w:tc>
@@ -10542,12 +12288,28 @@
           <w:color w:val="BFBFBF" w:themeColor="background1" w:themeShade="BF"/>
         </w:rPr>
       </w:pPr>
+      <w:proofErr w:type="spellStart"/>
       <w:r>
         <w:rPr>
           <w:color w:val="BFBFBF" w:themeColor="background1" w:themeShade="BF"/>
         </w:rPr>
-        <w:t>Funkció megadása</w:t>
-      </w:r>
+        <w:t>Funkció</w:t>
+      </w:r>
+      <w:proofErr w:type="spellEnd"/>
+      <w:r>
+        <w:rPr>
+          <w:color w:val="BFBFBF" w:themeColor="background1" w:themeShade="BF"/>
+        </w:rPr>
+        <w:t xml:space="preserve"> </w:t>
+      </w:r>
+      <w:proofErr w:type="spellStart"/>
+      <w:r>
+        <w:rPr>
+          <w:color w:val="BFBFBF" w:themeColor="background1" w:themeShade="BF"/>
+        </w:rPr>
+        <w:t>megadása</w:t>
+      </w:r>
+      <w:proofErr w:type="spellEnd"/>
     </w:p>
     <w:p>
       <w:pPr>
@@ -10556,12 +12318,14 @@
           <w:color w:val="BFBFBF" w:themeColor="background1" w:themeShade="BF"/>
         </w:rPr>
       </w:pPr>
+      <w:proofErr w:type="spellStart"/>
       <w:r>
         <w:rPr>
           <w:color w:val="BFBFBF" w:themeColor="background1" w:themeShade="BF"/>
         </w:rPr>
         <w:t>Képernyőtervek</w:t>
       </w:r>
+      <w:proofErr w:type="spellEnd"/>
     </w:p>
     <w:p>
       <w:pPr>
@@ -10570,12 +12334,14 @@
           <w:color w:val="BFBFBF" w:themeColor="background1" w:themeShade="BF"/>
         </w:rPr>
       </w:pPr>
+      <w:proofErr w:type="spellStart"/>
       <w:r>
         <w:rPr>
           <w:color w:val="BFBFBF" w:themeColor="background1" w:themeShade="BF"/>
         </w:rPr>
         <w:t>Menütervek</w:t>
       </w:r>
+      <w:proofErr w:type="spellEnd"/>
     </w:p>
     <w:p>
       <w:pPr>
@@ -10584,12 +12350,28 @@
           <w:color w:val="BFBFBF" w:themeColor="background1" w:themeShade="BF"/>
         </w:rPr>
       </w:pPr>
+      <w:proofErr w:type="spellStart"/>
       <w:r>
         <w:rPr>
           <w:color w:val="BFBFBF" w:themeColor="background1" w:themeShade="BF"/>
         </w:rPr>
-        <w:t>Összetett lekérdezések</w:t>
-      </w:r>
+        <w:t>Összetett</w:t>
+      </w:r>
+      <w:proofErr w:type="spellEnd"/>
+      <w:r>
+        <w:rPr>
+          <w:color w:val="BFBFBF" w:themeColor="background1" w:themeShade="BF"/>
+        </w:rPr>
+        <w:t xml:space="preserve"> </w:t>
+      </w:r>
+      <w:proofErr w:type="spellStart"/>
+      <w:r>
+        <w:rPr>
+          <w:color w:val="BFBFBF" w:themeColor="background1" w:themeShade="BF"/>
+        </w:rPr>
+        <w:t>lekérdezések</w:t>
+      </w:r>
+      <w:proofErr w:type="spellEnd"/>
     </w:p>
     <w:p>
       <w:pPr>
@@ -10602,7 +12384,35 @@
         <w:rPr>
           <w:color w:val="BFBFBF" w:themeColor="background1" w:themeShade="BF"/>
         </w:rPr>
-        <w:t xml:space="preserve">Az alkalmazás telepítése </w:t>
+        <w:t xml:space="preserve">Az </w:t>
+      </w:r>
+      <w:proofErr w:type="spellStart"/>
+      <w:r>
+        <w:rPr>
+          <w:color w:val="BFBFBF" w:themeColor="background1" w:themeShade="BF"/>
+        </w:rPr>
+        <w:t>alkalmazás</w:t>
+      </w:r>
+      <w:proofErr w:type="spellEnd"/>
+      <w:r>
+        <w:rPr>
+          <w:color w:val="BFBFBF" w:themeColor="background1" w:themeShade="BF"/>
+        </w:rPr>
+        <w:t xml:space="preserve"> </w:t>
+      </w:r>
+      <w:proofErr w:type="spellStart"/>
+      <w:r>
+        <w:rPr>
+          <w:color w:val="BFBFBF" w:themeColor="background1" w:themeShade="BF"/>
+        </w:rPr>
+        <w:t>telepítése</w:t>
+      </w:r>
+      <w:proofErr w:type="spellEnd"/>
+      <w:r>
+        <w:rPr>
+          <w:color w:val="BFBFBF" w:themeColor="background1" w:themeShade="BF"/>
+        </w:rPr>
+        <w:t xml:space="preserve"> </w:t>
       </w:r>
     </w:p>
     <w:p>
@@ -10612,23 +12422,41 @@
           <w:color w:val="BFBFBF" w:themeColor="background1" w:themeShade="BF"/>
         </w:rPr>
       </w:pPr>
+      <w:proofErr w:type="spellStart"/>
       <w:r>
         <w:rPr>
           <w:color w:val="BFBFBF" w:themeColor="background1" w:themeShade="BF"/>
         </w:rPr>
-        <w:t>Egyéb:</w:t>
+        <w:t>Egyéb</w:t>
+      </w:r>
+      <w:proofErr w:type="spellEnd"/>
+      <w:r>
+        <w:rPr>
+          <w:color w:val="BFBFBF" w:themeColor="background1" w:themeShade="BF"/>
+        </w:rPr>
+        <w:t>:</w:t>
       </w:r>
     </w:p>
     <w:p>
       <w:pPr>
         <w:pStyle w:val="Cmsor2"/>
       </w:pPr>
-      <w:r>
-        <w:t>Megvalósítási szoftverkörnyeze</w:t>
+      <w:proofErr w:type="spellStart"/>
+      <w:r>
+        <w:t>Megvalósítási</w:t>
+      </w:r>
+      <w:proofErr w:type="spellEnd"/>
+      <w:r>
+        <w:t xml:space="preserve"> </w:t>
+      </w:r>
+      <w:proofErr w:type="spellStart"/>
+      <w:r>
+        <w:t>szoftverkörnyeze</w:t>
       </w:r>
       <w:r>
         <w:t>t</w:t>
       </w:r>
+      <w:proofErr w:type="spellEnd"/>
     </w:p>
     <w:p>
       <w:pPr>
@@ -10650,9 +12478,11 @@
           <w:numId w:val="11"/>
         </w:numPr>
       </w:pPr>
+      <w:proofErr w:type="spellStart"/>
       <w:r>
         <w:t>Kódszerkesztő</w:t>
       </w:r>
+      <w:proofErr w:type="spellEnd"/>
       <w:r>
         <w:t>: Visual Studio Code</w:t>
       </w:r>

</xml_diff>